<commit_message>
Use case hệ thống và yêu cầu hệ thống
</commit_message>
<xml_diff>
--- a/DAMH_NHOM_15/DOCUMENTS/DAMH_NHOM_15.docx
+++ b/DAMH_NHOM_15/DOCUMENTS/DAMH_NHOM_15.docx
@@ -2929,7 +2929,376 @@
           <w:sz w:val="26"/>
           <w:szCs w:val="26"/>
         </w:rPr>
-        <w:t>abc</w:t>
+        <w:t>Yêu cầu hệ thống:</w:t>
+      </w:r>
+    </w:p>
+    <w:p>
+      <w:pPr>
+        <w:spacing w:line="376" w:lineRule="auto"/>
+        <w:ind w:right="553" w:firstLine="578"/>
+        <w:rPr>
+          <w:rFonts w:asciiTheme="majorHAnsi" w:hAnsiTheme="majorHAnsi" w:cstheme="majorHAnsi"/>
+          <w:sz w:val="26"/>
+          <w:szCs w:val="26"/>
+        </w:rPr>
+      </w:pPr>
+      <w:r>
+        <w:rPr>
+          <w:rFonts w:asciiTheme="majorHAnsi" w:hAnsiTheme="majorHAnsi" w:cstheme="majorHAnsi"/>
+          <w:sz w:val="26"/>
+          <w:szCs w:val="26"/>
+        </w:rPr>
+        <w:t>Nhân viên nhập vật liệu:</w:t>
+      </w:r>
+    </w:p>
+    <w:p>
+      <w:pPr>
+        <w:spacing w:line="376" w:lineRule="auto"/>
+        <w:ind w:right="553" w:firstLine="578"/>
+        <w:rPr>
+          <w:rFonts w:asciiTheme="majorHAnsi" w:hAnsiTheme="majorHAnsi" w:cstheme="majorHAnsi"/>
+          <w:sz w:val="26"/>
+          <w:szCs w:val="26"/>
+        </w:rPr>
+      </w:pPr>
+      <w:r>
+        <w:rPr>
+          <w:rFonts w:asciiTheme="majorHAnsi" w:hAnsiTheme="majorHAnsi" w:cstheme="majorHAnsi"/>
+          <w:sz w:val="26"/>
+          <w:szCs w:val="26"/>
+        </w:rPr>
+        <w:tab/>
+        <w:t>Xem thông tin, chỉnh sửa tình trạng, ghi chú trong phiếu nhập vật liệu, phiếu chi tiết nhập.</w:t>
+      </w:r>
+    </w:p>
+    <w:p>
+      <w:pPr>
+        <w:spacing w:line="376" w:lineRule="auto"/>
+        <w:ind w:right="553" w:firstLine="578"/>
+        <w:rPr>
+          <w:rFonts w:asciiTheme="majorHAnsi" w:hAnsiTheme="majorHAnsi" w:cstheme="majorHAnsi"/>
+          <w:sz w:val="26"/>
+          <w:szCs w:val="26"/>
+        </w:rPr>
+      </w:pPr>
+      <w:r>
+        <w:rPr>
+          <w:rFonts w:asciiTheme="majorHAnsi" w:hAnsiTheme="majorHAnsi" w:cstheme="majorHAnsi"/>
+          <w:sz w:val="26"/>
+          <w:szCs w:val="26"/>
+        </w:rPr>
+        <w:tab/>
+        <w:t>Cập nhật số lượng vật liệu đang quản lý.</w:t>
+      </w:r>
+    </w:p>
+    <w:p>
+      <w:pPr>
+        <w:spacing w:line="376" w:lineRule="auto"/>
+        <w:ind w:right="553" w:firstLine="578"/>
+        <w:rPr>
+          <w:rFonts w:asciiTheme="majorHAnsi" w:hAnsiTheme="majorHAnsi" w:cstheme="majorHAnsi"/>
+          <w:sz w:val="26"/>
+          <w:szCs w:val="26"/>
+        </w:rPr>
+      </w:pPr>
+      <w:r>
+        <w:rPr>
+          <w:rFonts w:asciiTheme="majorHAnsi" w:hAnsiTheme="majorHAnsi" w:cstheme="majorHAnsi"/>
+          <w:sz w:val="26"/>
+          <w:szCs w:val="26"/>
+        </w:rPr>
+        <w:tab/>
+        <w:t>Quản lý thông tin tài khoản chính mình.</w:t>
+      </w:r>
+    </w:p>
+    <w:p>
+      <w:pPr>
+        <w:spacing w:line="376" w:lineRule="auto"/>
+        <w:ind w:right="553" w:firstLine="578"/>
+        <w:rPr>
+          <w:rFonts w:asciiTheme="majorHAnsi" w:hAnsiTheme="majorHAnsi" w:cstheme="majorHAnsi"/>
+          <w:sz w:val="26"/>
+          <w:szCs w:val="26"/>
+        </w:rPr>
+      </w:pPr>
+    </w:p>
+    <w:p>
+      <w:pPr>
+        <w:spacing w:line="376" w:lineRule="auto"/>
+        <w:ind w:right="553" w:firstLine="578"/>
+        <w:rPr>
+          <w:rFonts w:asciiTheme="majorHAnsi" w:hAnsiTheme="majorHAnsi" w:cstheme="majorHAnsi"/>
+          <w:sz w:val="26"/>
+          <w:szCs w:val="26"/>
+        </w:rPr>
+      </w:pPr>
+      <w:r>
+        <w:rPr>
+          <w:rFonts w:asciiTheme="majorHAnsi" w:hAnsiTheme="majorHAnsi" w:cstheme="majorHAnsi"/>
+          <w:sz w:val="26"/>
+          <w:szCs w:val="26"/>
+        </w:rPr>
+        <w:t>Nhân viên xuất vật liệu:</w:t>
+      </w:r>
+    </w:p>
+    <w:p>
+      <w:pPr>
+        <w:spacing w:line="376" w:lineRule="auto"/>
+        <w:ind w:right="553" w:firstLine="578"/>
+        <w:rPr>
+          <w:rFonts w:asciiTheme="majorHAnsi" w:hAnsiTheme="majorHAnsi" w:cstheme="majorHAnsi"/>
+          <w:sz w:val="26"/>
+          <w:szCs w:val="26"/>
+        </w:rPr>
+      </w:pPr>
+      <w:r>
+        <w:rPr>
+          <w:rFonts w:asciiTheme="majorHAnsi" w:hAnsiTheme="majorHAnsi" w:cstheme="majorHAnsi"/>
+          <w:sz w:val="26"/>
+          <w:szCs w:val="26"/>
+        </w:rPr>
+        <w:tab/>
+        <w:t>Xem thông tin, chỉnh sửa tình trạng, ghi chú trong phiếu xuất vật liệu, phiếu chi tiết xuất.</w:t>
+      </w:r>
+    </w:p>
+    <w:p>
+      <w:pPr>
+        <w:spacing w:line="376" w:lineRule="auto"/>
+        <w:ind w:right="553" w:firstLine="578"/>
+        <w:rPr>
+          <w:rFonts w:asciiTheme="majorHAnsi" w:hAnsiTheme="majorHAnsi" w:cstheme="majorHAnsi"/>
+          <w:sz w:val="26"/>
+          <w:szCs w:val="26"/>
+        </w:rPr>
+      </w:pPr>
+      <w:r>
+        <w:rPr>
+          <w:rFonts w:asciiTheme="majorHAnsi" w:hAnsiTheme="majorHAnsi" w:cstheme="majorHAnsi"/>
+          <w:sz w:val="26"/>
+          <w:szCs w:val="26"/>
+        </w:rPr>
+        <w:tab/>
+        <w:t>Cập nhật số lượng vật liệu đang quản lý.</w:t>
+      </w:r>
+    </w:p>
+    <w:p>
+      <w:pPr>
+        <w:spacing w:line="376" w:lineRule="auto"/>
+        <w:ind w:right="553" w:firstLine="578"/>
+        <w:rPr>
+          <w:rFonts w:asciiTheme="majorHAnsi" w:hAnsiTheme="majorHAnsi" w:cstheme="majorHAnsi"/>
+          <w:sz w:val="26"/>
+          <w:szCs w:val="26"/>
+        </w:rPr>
+      </w:pPr>
+      <w:r>
+        <w:rPr>
+          <w:rFonts w:asciiTheme="majorHAnsi" w:hAnsiTheme="majorHAnsi" w:cstheme="majorHAnsi"/>
+          <w:sz w:val="26"/>
+          <w:szCs w:val="26"/>
+        </w:rPr>
+        <w:tab/>
+        <w:t>Quản lý thông tin tài khoản chính mình.</w:t>
+      </w:r>
+    </w:p>
+    <w:p>
+      <w:pPr>
+        <w:spacing w:line="376" w:lineRule="auto"/>
+        <w:ind w:right="553" w:firstLine="578"/>
+        <w:rPr>
+          <w:rFonts w:asciiTheme="majorHAnsi" w:hAnsiTheme="majorHAnsi" w:cstheme="majorHAnsi"/>
+          <w:sz w:val="26"/>
+          <w:szCs w:val="26"/>
+        </w:rPr>
+      </w:pPr>
+    </w:p>
+    <w:p>
+      <w:pPr>
+        <w:spacing w:line="376" w:lineRule="auto"/>
+        <w:ind w:right="553" w:firstLine="578"/>
+        <w:rPr>
+          <w:rFonts w:asciiTheme="majorHAnsi" w:hAnsiTheme="majorHAnsi" w:cstheme="majorHAnsi"/>
+          <w:sz w:val="26"/>
+          <w:szCs w:val="26"/>
+        </w:rPr>
+      </w:pPr>
+      <w:r>
+        <w:rPr>
+          <w:rFonts w:asciiTheme="majorHAnsi" w:hAnsiTheme="majorHAnsi" w:cstheme="majorHAnsi"/>
+          <w:sz w:val="26"/>
+          <w:szCs w:val="26"/>
+        </w:rPr>
+        <w:t>Nhân viên quản lý vật liệu:</w:t>
+      </w:r>
+    </w:p>
+    <w:p>
+      <w:pPr>
+        <w:spacing w:line="376" w:lineRule="auto"/>
+        <w:ind w:right="553" w:firstLine="578"/>
+        <w:rPr>
+          <w:rFonts w:asciiTheme="majorHAnsi" w:hAnsiTheme="majorHAnsi" w:cstheme="majorHAnsi"/>
+          <w:sz w:val="26"/>
+          <w:szCs w:val="26"/>
+        </w:rPr>
+      </w:pPr>
+      <w:r>
+        <w:rPr>
+          <w:rFonts w:asciiTheme="majorHAnsi" w:hAnsiTheme="majorHAnsi" w:cstheme="majorHAnsi"/>
+          <w:sz w:val="26"/>
+          <w:szCs w:val="26"/>
+        </w:rPr>
+        <w:tab/>
+        <w:t>Cập nhật, thêm thông tin vật liệu xây dựng trong hệ thống quản lý.</w:t>
+      </w:r>
+    </w:p>
+    <w:p>
+      <w:pPr>
+        <w:spacing w:line="376" w:lineRule="auto"/>
+        <w:ind w:right="553" w:firstLine="578"/>
+        <w:rPr>
+          <w:rFonts w:asciiTheme="majorHAnsi" w:hAnsiTheme="majorHAnsi" w:cstheme="majorHAnsi"/>
+          <w:sz w:val="26"/>
+          <w:szCs w:val="26"/>
+        </w:rPr>
+      </w:pPr>
+      <w:r>
+        <w:rPr>
+          <w:rFonts w:asciiTheme="majorHAnsi" w:hAnsiTheme="majorHAnsi" w:cstheme="majorHAnsi"/>
+          <w:sz w:val="26"/>
+          <w:szCs w:val="26"/>
+        </w:rPr>
+        <w:tab/>
+        <w:t>Tạo phiếu nhập vật liệu, phiếu xuất vật liệu.</w:t>
+      </w:r>
+    </w:p>
+    <w:p>
+      <w:pPr>
+        <w:spacing w:line="376" w:lineRule="auto"/>
+        <w:ind w:right="553" w:firstLine="578"/>
+        <w:rPr>
+          <w:rFonts w:asciiTheme="majorHAnsi" w:hAnsiTheme="majorHAnsi" w:cstheme="majorHAnsi"/>
+          <w:sz w:val="26"/>
+          <w:szCs w:val="26"/>
+        </w:rPr>
+      </w:pPr>
+      <w:r>
+        <w:rPr>
+          <w:rFonts w:asciiTheme="majorHAnsi" w:hAnsiTheme="majorHAnsi" w:cstheme="majorHAnsi"/>
+          <w:sz w:val="26"/>
+          <w:szCs w:val="26"/>
+        </w:rPr>
+        <w:tab/>
+        <w:t>Quản lý thông tin tài khoản chính mình.</w:t>
+      </w:r>
+    </w:p>
+    <w:p>
+      <w:pPr>
+        <w:spacing w:line="376" w:lineRule="auto"/>
+        <w:ind w:right="553" w:firstLine="578"/>
+        <w:rPr>
+          <w:rFonts w:asciiTheme="majorHAnsi" w:hAnsiTheme="majorHAnsi" w:cstheme="majorHAnsi"/>
+          <w:sz w:val="26"/>
+          <w:szCs w:val="26"/>
+        </w:rPr>
+      </w:pPr>
+      <w:r>
+        <w:rPr>
+          <w:rFonts w:asciiTheme="majorHAnsi" w:hAnsiTheme="majorHAnsi" w:cstheme="majorHAnsi"/>
+          <w:sz w:val="26"/>
+          <w:szCs w:val="26"/>
+        </w:rPr>
+        <w:tab/>
+        <w:t>Tạo báo cáo, thống kê.</w:t>
+      </w:r>
+    </w:p>
+    <w:p>
+      <w:pPr>
+        <w:spacing w:line="376" w:lineRule="auto"/>
+        <w:ind w:right="553" w:firstLine="578"/>
+        <w:rPr>
+          <w:rFonts w:asciiTheme="majorHAnsi" w:hAnsiTheme="majorHAnsi" w:cstheme="majorHAnsi"/>
+          <w:sz w:val="26"/>
+          <w:szCs w:val="26"/>
+        </w:rPr>
+      </w:pPr>
+    </w:p>
+    <w:p>
+      <w:pPr>
+        <w:spacing w:line="376" w:lineRule="auto"/>
+        <w:ind w:right="553" w:firstLine="578"/>
+        <w:rPr>
+          <w:rFonts w:asciiTheme="majorHAnsi" w:hAnsiTheme="majorHAnsi" w:cstheme="majorHAnsi"/>
+          <w:sz w:val="26"/>
+          <w:szCs w:val="26"/>
+        </w:rPr>
+      </w:pPr>
+      <w:r>
+        <w:rPr>
+          <w:rFonts w:asciiTheme="majorHAnsi" w:hAnsiTheme="majorHAnsi" w:cstheme="majorHAnsi"/>
+          <w:sz w:val="26"/>
+          <w:szCs w:val="26"/>
+        </w:rPr>
+        <w:t>Quản trị viên:</w:t>
+      </w:r>
+    </w:p>
+    <w:p>
+      <w:pPr>
+        <w:spacing w:line="376" w:lineRule="auto"/>
+        <w:ind w:right="553" w:firstLine="578"/>
+        <w:rPr>
+          <w:rFonts w:asciiTheme="majorHAnsi" w:hAnsiTheme="majorHAnsi" w:cstheme="majorHAnsi"/>
+          <w:sz w:val="26"/>
+          <w:szCs w:val="26"/>
+        </w:rPr>
+      </w:pPr>
+      <w:r>
+        <w:rPr>
+          <w:rFonts w:asciiTheme="majorHAnsi" w:hAnsiTheme="majorHAnsi" w:cstheme="majorHAnsi"/>
+          <w:sz w:val="26"/>
+          <w:szCs w:val="26"/>
+        </w:rPr>
+        <w:tab/>
+        <w:t>Cập nhật, thêm, xóa thông tin vật liệu xây dựng trong hệ thống quản lý.</w:t>
+      </w:r>
+    </w:p>
+    <w:p>
+      <w:pPr>
+        <w:spacing w:line="376" w:lineRule="auto"/>
+        <w:ind w:right="553" w:firstLine="578"/>
+        <w:rPr>
+          <w:rFonts w:asciiTheme="majorHAnsi" w:hAnsiTheme="majorHAnsi" w:cstheme="majorHAnsi"/>
+          <w:sz w:val="26"/>
+          <w:szCs w:val="26"/>
+        </w:rPr>
+      </w:pPr>
+      <w:r>
+        <w:rPr>
+          <w:rFonts w:asciiTheme="majorHAnsi" w:hAnsiTheme="majorHAnsi" w:cstheme="majorHAnsi"/>
+          <w:sz w:val="26"/>
+          <w:szCs w:val="26"/>
+        </w:rPr>
+        <w:tab/>
+        <w:t>Cập nhật, thêm, xóa thông tin nhân viên.</w:t>
+      </w:r>
+    </w:p>
+    <w:p>
+      <w:pPr>
+        <w:spacing w:line="376" w:lineRule="auto"/>
+        <w:ind w:right="553" w:firstLine="578"/>
+        <w:rPr>
+          <w:rFonts w:asciiTheme="majorHAnsi" w:hAnsiTheme="majorHAnsi" w:cstheme="majorHAnsi"/>
+          <w:sz w:val="26"/>
+          <w:szCs w:val="26"/>
+        </w:rPr>
+      </w:pPr>
+      <w:r>
+        <w:rPr>
+          <w:rFonts w:asciiTheme="majorHAnsi" w:hAnsiTheme="majorHAnsi" w:cstheme="majorHAnsi"/>
+          <w:sz w:val="26"/>
+          <w:szCs w:val="26"/>
+        </w:rPr>
+        <w:tab/>
+        <w:t>Xem thống kê, báo cáo.</w:t>
       </w:r>
     </w:p>
     <w:p>
@@ -3086,7 +3455,61 @@
           <w:sz w:val="26"/>
           <w:szCs w:val="26"/>
         </w:rPr>
-        <w:t>abc</w:t>
+        <w:t>Use case hệ thống:</w:t>
+      </w:r>
+    </w:p>
+    <w:p>
+      <w:pPr>
+        <w:spacing w:line="376" w:lineRule="auto"/>
+        <w:ind w:right="553" w:firstLine="578"/>
+        <w:rPr>
+          <w:rFonts w:asciiTheme="majorHAnsi" w:hAnsiTheme="majorHAnsi" w:cstheme="majorHAnsi"/>
+          <w:sz w:val="26"/>
+          <w:szCs w:val="26"/>
+        </w:rPr>
+      </w:pPr>
+      <w:r>
+        <w:rPr>
+          <w:rFonts w:asciiTheme="majorHAnsi" w:hAnsiTheme="majorHAnsi" w:cstheme="majorHAnsi"/>
+          <w:sz w:val="26"/>
+          <w:szCs w:val="26"/>
+        </w:rPr>
+        <w:lastRenderedPageBreak/>
+        <w:drawing>
+          <wp:inline distT="0" distB="0" distL="0" distR="0" wp14:anchorId="0618E3E7" wp14:editId="2EC09191">
+            <wp:extent cx="5731510" cy="3032760"/>
+            <wp:effectExtent l="0" t="0" r="2540" b="0"/>
+            <wp:docPr id="314246323" name="Hình ảnh 1" descr="Ảnh có chứa văn bản, biểu đồ, bản đồ&#10;&#10;Mô tả được tạo tự động"/>
+            <wp:cNvGraphicFramePr>
+              <a:graphicFrameLocks xmlns:a="http://schemas.openxmlformats.org/drawingml/2006/main" noChangeAspect="1"/>
+            </wp:cNvGraphicFramePr>
+            <a:graphic xmlns:a="http://schemas.openxmlformats.org/drawingml/2006/main">
+              <a:graphicData uri="http://schemas.openxmlformats.org/drawingml/2006/picture">
+                <pic:pic xmlns:pic="http://schemas.openxmlformats.org/drawingml/2006/picture">
+                  <pic:nvPicPr>
+                    <pic:cNvPr id="314246323" name="Hình ảnh 1" descr="Ảnh có chứa văn bản, biểu đồ, bản đồ&#10;&#10;Mô tả được tạo tự động"/>
+                    <pic:cNvPicPr/>
+                  </pic:nvPicPr>
+                  <pic:blipFill>
+                    <a:blip r:embed="rId15"/>
+                    <a:stretch>
+                      <a:fillRect/>
+                    </a:stretch>
+                  </pic:blipFill>
+                  <pic:spPr>
+                    <a:xfrm>
+                      <a:off x="0" y="0"/>
+                      <a:ext cx="5731510" cy="3032760"/>
+                    </a:xfrm>
+                    <a:prstGeom prst="rect">
+                      <a:avLst/>
+                    </a:prstGeom>
+                  </pic:spPr>
+                </pic:pic>
+              </a:graphicData>
+            </a:graphic>
+          </wp:inline>
+        </w:drawing>
       </w:r>
     </w:p>
     <w:p>
@@ -3098,7 +3521,6 @@
       <w:bookmarkStart w:id="17" w:name="_Toc177657300"/>
       <w:bookmarkStart w:id="18" w:name="_Toc177935059"/>
       <w:r>
-        <w:lastRenderedPageBreak/>
         <w:t xml:space="preserve">II. </w:t>
       </w:r>
       <w:bookmarkEnd w:id="17"/>
@@ -3304,6 +3726,7 @@
           <w:rFonts w:eastAsia="Arial"/>
           <w:lang w:val="nb-NO"/>
         </w:rPr>
+        <w:lastRenderedPageBreak/>
         <w:t xml:space="preserve">CHƯƠNG 6. </w:t>
       </w:r>
       <w:r>
@@ -3377,12 +3800,12 @@
       </w:pPr>
     </w:p>
     <w:sectPr>
-      <w:headerReference w:type="even" r:id="rId15"/>
-      <w:headerReference w:type="default" r:id="rId16"/>
-      <w:footerReference w:type="even" r:id="rId17"/>
-      <w:footerReference w:type="default" r:id="rId18"/>
-      <w:headerReference w:type="first" r:id="rId19"/>
-      <w:footerReference w:type="first" r:id="rId20"/>
+      <w:headerReference w:type="even" r:id="rId16"/>
+      <w:headerReference w:type="default" r:id="rId17"/>
+      <w:footerReference w:type="even" r:id="rId18"/>
+      <w:footerReference w:type="default" r:id="rId19"/>
+      <w:headerReference w:type="first" r:id="rId20"/>
+      <w:footerReference w:type="first" r:id="rId21"/>
       <w:pgSz w:w="11906" w:h="16838"/>
       <w:pgMar w:top="1440" w:right="1440" w:bottom="1440" w:left="1440" w:header="708" w:footer="708" w:gutter="0"/>
       <w:cols w:space="708"/>

</xml_diff>

<commit_message>
Sửa sd hd nhân viên kho
</commit_message>
<xml_diff>
--- a/DAMH_NHOM_15/DOCUMENTS/DAMH_NHOM_15.docx
+++ b/DAMH_NHOM_15/DOCUMENTS/DAMH_NHOM_15.docx
@@ -9121,6 +9121,1715 @@
     </w:p>
     <w:p>
       <w:pPr>
+        <w:spacing w:after="160" w:line="259" w:lineRule="auto"/>
+        <w:rPr>
+          <w:sz w:val="24"/>
+          <w:szCs w:val="24"/>
+        </w:rPr>
+      </w:pPr>
+      <w:r>
+        <w:rPr>
+          <w:sz w:val="24"/>
+          <w:szCs w:val="24"/>
+        </w:rPr>
+        <w:t>3.</w:t>
+      </w:r>
+      <w:r>
+        <w:rPr>
+          <w:sz w:val="24"/>
+          <w:szCs w:val="24"/>
+        </w:rPr>
+        <w:t xml:space="preserve">1 Mô hình hóa quy trình nghiệp vụ </w:t>
+      </w:r>
+      <w:r>
+        <w:rPr>
+          <w:sz w:val="24"/>
+          <w:szCs w:val="24"/>
+        </w:rPr>
+        <w:t>kiểm kê vật liệu</w:t>
+      </w:r>
+      <w:r>
+        <w:rPr>
+          <w:sz w:val="24"/>
+          <w:szCs w:val="24"/>
+        </w:rPr>
+        <w:tab/>
+      </w:r>
+    </w:p>
+    <w:p>
+      <w:pPr>
+        <w:tabs>
+          <w:tab w:val="left" w:pos="1990"/>
+          <w:tab w:val="center" w:pos="4680"/>
+        </w:tabs>
+        <w:rPr>
+          <w:sz w:val="24"/>
+          <w:szCs w:val="24"/>
+        </w:rPr>
+      </w:pPr>
+      <w:r>
+        <w:rPr>
+          <w:sz w:val="24"/>
+          <w:szCs w:val="24"/>
+        </w:rPr>
+        <w:t>a. Bằng văn bản</w:t>
+      </w:r>
+      <w:r>
+        <w:rPr>
+          <w:sz w:val="24"/>
+          <w:szCs w:val="24"/>
+        </w:rPr>
+        <w:tab/>
+      </w:r>
+    </w:p>
+    <w:tbl>
+      <w:tblPr>
+        <w:tblStyle w:val="TableGrid"/>
+        <w:tblW w:w="9918" w:type="dxa"/>
+        <w:tblLook w:val="04A0" w:firstRow="1" w:lastRow="0" w:firstColumn="1" w:lastColumn="0" w:noHBand="0" w:noVBand="1"/>
+      </w:tblPr>
+      <w:tblGrid>
+        <w:gridCol w:w="2547"/>
+        <w:gridCol w:w="7371"/>
+      </w:tblGrid>
+      <w:tr>
+        <w:trPr>
+          <w:trHeight w:val="423"/>
+        </w:trPr>
+        <w:tc>
+          <w:tcPr>
+            <w:tcW w:w="2547" w:type="dxa"/>
+            <w:vAlign w:val="center"/>
+          </w:tcPr>
+          <w:p>
+            <w:pPr>
+              <w:ind w:firstLine="0"/>
+              <w:jc w:val="left"/>
+              <w:rPr>
+                <w:rFonts w:ascii="Times New Roman" w:hAnsi="Times New Roman" w:cs="Times New Roman"/>
+                <w:sz w:val="24"/>
+                <w:szCs w:val="24"/>
+              </w:rPr>
+            </w:pPr>
+            <w:r>
+              <w:rPr>
+                <w:rFonts w:ascii="Times New Roman" w:hAnsi="Times New Roman" w:cs="Times New Roman"/>
+                <w:sz w:val="24"/>
+                <w:szCs w:val="24"/>
+              </w:rPr>
+              <w:t>Tên UseCase</w:t>
+            </w:r>
+          </w:p>
+        </w:tc>
+        <w:tc>
+          <w:tcPr>
+            <w:tcW w:w="7371" w:type="dxa"/>
+            <w:vAlign w:val="center"/>
+          </w:tcPr>
+          <w:p>
+            <w:pPr>
+              <w:ind w:firstLine="0"/>
+              <w:jc w:val="left"/>
+              <w:rPr>
+                <w:rFonts w:ascii="Times New Roman" w:hAnsi="Times New Roman" w:cs="Times New Roman"/>
+                <w:sz w:val="24"/>
+                <w:szCs w:val="24"/>
+              </w:rPr>
+            </w:pPr>
+            <w:r>
+              <w:rPr>
+                <w:rFonts w:ascii="Times New Roman" w:hAnsi="Times New Roman" w:cs="Times New Roman"/>
+                <w:sz w:val="24"/>
+                <w:szCs w:val="24"/>
+              </w:rPr>
+              <w:t>UseCase “</w:t>
+            </w:r>
+            <w:r>
+              <w:rPr>
+                <w:rFonts w:cs="Times New Roman"/>
+                <w:sz w:val="24"/>
+                <w:szCs w:val="24"/>
+              </w:rPr>
+              <w:t>Kiểm kê vật liệu</w:t>
+            </w:r>
+            <w:r>
+              <w:rPr>
+                <w:rFonts w:ascii="Times New Roman" w:hAnsi="Times New Roman" w:cs="Times New Roman"/>
+                <w:sz w:val="24"/>
+                <w:szCs w:val="24"/>
+              </w:rPr>
+              <w:t>”</w:t>
+            </w:r>
+          </w:p>
+        </w:tc>
+      </w:tr>
+      <w:tr>
+        <w:trPr>
+          <w:trHeight w:val="700"/>
+        </w:trPr>
+        <w:tc>
+          <w:tcPr>
+            <w:tcW w:w="2547" w:type="dxa"/>
+            <w:vAlign w:val="center"/>
+          </w:tcPr>
+          <w:p>
+            <w:pPr>
+              <w:ind w:firstLine="0"/>
+              <w:jc w:val="left"/>
+              <w:rPr>
+                <w:rFonts w:ascii="Times New Roman" w:hAnsi="Times New Roman" w:cs="Times New Roman"/>
+                <w:sz w:val="24"/>
+                <w:szCs w:val="24"/>
+              </w:rPr>
+            </w:pPr>
+            <w:r>
+              <w:rPr>
+                <w:rFonts w:ascii="Times New Roman" w:hAnsi="Times New Roman" w:cs="Times New Roman"/>
+                <w:sz w:val="24"/>
+                <w:szCs w:val="24"/>
+              </w:rPr>
+              <w:t>Tóm Tăt</w:t>
+            </w:r>
+          </w:p>
+        </w:tc>
+        <w:tc>
+          <w:tcPr>
+            <w:tcW w:w="7371" w:type="dxa"/>
+            <w:vAlign w:val="center"/>
+          </w:tcPr>
+          <w:p>
+            <w:pPr>
+              <w:ind w:firstLine="0"/>
+              <w:jc w:val="left"/>
+              <w:rPr>
+                <w:rFonts w:ascii="Times New Roman" w:hAnsi="Times New Roman" w:cs="Times New Roman"/>
+                <w:sz w:val="24"/>
+                <w:szCs w:val="24"/>
+              </w:rPr>
+            </w:pPr>
+            <w:r>
+              <w:rPr>
+                <w:rFonts w:ascii="Times New Roman" w:hAnsi="Times New Roman" w:cs="Times New Roman"/>
+                <w:sz w:val="24"/>
+                <w:szCs w:val="24"/>
+              </w:rPr>
+              <w:t xml:space="preserve">UseCase này cho </w:t>
+            </w:r>
+            <w:r>
+              <w:rPr>
+                <w:rFonts w:cs="Times New Roman"/>
+                <w:sz w:val="24"/>
+                <w:szCs w:val="24"/>
+              </w:rPr>
+              <w:t>nhân viên kho có thể kiểm kê vật liệu .</w:t>
+            </w:r>
+            <w:r>
+              <w:rPr>
+                <w:kern w:val="2"/>
+                <w:sz w:val="24"/>
+                <w:szCs w:val="24"/>
+                <w14:ligatures w14:val="standardContextual"/>
+              </w:rPr>
+              <w:t xml:space="preserve"> </w:t>
+            </w:r>
+            <w:r>
+              <w:rPr>
+                <w:rFonts w:cs="Times New Roman"/>
+                <w:sz w:val="24"/>
+                <w:szCs w:val="24"/>
+              </w:rPr>
+              <w:t>Nhân viên có thể kiểm tra và cập nhật thông tin vật liệu hiện có.</w:t>
+            </w:r>
+          </w:p>
+        </w:tc>
+      </w:tr>
+      <w:tr>
+        <w:trPr>
+          <w:trHeight w:val="391"/>
+        </w:trPr>
+        <w:tc>
+          <w:tcPr>
+            <w:tcW w:w="2547" w:type="dxa"/>
+            <w:vAlign w:val="center"/>
+          </w:tcPr>
+          <w:p>
+            <w:pPr>
+              <w:ind w:firstLine="0"/>
+              <w:jc w:val="left"/>
+              <w:rPr>
+                <w:rFonts w:ascii="Times New Roman" w:hAnsi="Times New Roman" w:cs="Times New Roman"/>
+                <w:sz w:val="24"/>
+                <w:szCs w:val="24"/>
+              </w:rPr>
+            </w:pPr>
+            <w:r>
+              <w:rPr>
+                <w:rFonts w:ascii="Times New Roman" w:hAnsi="Times New Roman" w:cs="Times New Roman"/>
+                <w:sz w:val="24"/>
+                <w:szCs w:val="24"/>
+              </w:rPr>
+              <w:t>Actor</w:t>
+            </w:r>
+          </w:p>
+        </w:tc>
+        <w:tc>
+          <w:tcPr>
+            <w:tcW w:w="7371" w:type="dxa"/>
+            <w:vAlign w:val="center"/>
+          </w:tcPr>
+          <w:p>
+            <w:pPr>
+              <w:ind w:firstLine="0"/>
+              <w:jc w:val="left"/>
+              <w:rPr>
+                <w:rFonts w:ascii="Times New Roman" w:hAnsi="Times New Roman" w:cs="Times New Roman"/>
+                <w:sz w:val="24"/>
+                <w:szCs w:val="24"/>
+              </w:rPr>
+            </w:pPr>
+            <w:r>
+              <w:rPr>
+                <w:rFonts w:cs="Times New Roman"/>
+                <w:sz w:val="24"/>
+                <w:szCs w:val="24"/>
+              </w:rPr>
+              <w:t>Nhân viên kho</w:t>
+            </w:r>
+          </w:p>
+        </w:tc>
+      </w:tr>
+      <w:tr>
+        <w:trPr>
+          <w:trHeight w:val="1154"/>
+        </w:trPr>
+        <w:tc>
+          <w:tcPr>
+            <w:tcW w:w="2547" w:type="dxa"/>
+            <w:vAlign w:val="center"/>
+          </w:tcPr>
+          <w:p>
+            <w:pPr>
+              <w:ind w:firstLine="0"/>
+              <w:jc w:val="left"/>
+              <w:rPr>
+                <w:rFonts w:ascii="Times New Roman" w:hAnsi="Times New Roman" w:cs="Times New Roman"/>
+                <w:sz w:val="24"/>
+                <w:szCs w:val="24"/>
+              </w:rPr>
+            </w:pPr>
+            <w:r>
+              <w:rPr>
+                <w:rFonts w:ascii="Times New Roman" w:hAnsi="Times New Roman" w:cs="Times New Roman"/>
+                <w:sz w:val="24"/>
+                <w:szCs w:val="24"/>
+              </w:rPr>
+              <w:t>Dòng Sự Kiện Chính</w:t>
+            </w:r>
+          </w:p>
+        </w:tc>
+        <w:tc>
+          <w:tcPr>
+            <w:tcW w:w="7371" w:type="dxa"/>
+          </w:tcPr>
+          <w:p>
+            <w:pPr>
+              <w:pStyle w:val="ListParagraph"/>
+              <w:numPr>
+                <w:ilvl w:val="0"/>
+                <w:numId w:val="59"/>
+              </w:numPr>
+              <w:rPr>
+                <w:rFonts w:ascii="Times New Roman" w:hAnsi="Times New Roman" w:cs="Times New Roman"/>
+                <w:sz w:val="24"/>
+                <w:szCs w:val="24"/>
+                <w:lang w:val="en-SG"/>
+              </w:rPr>
+            </w:pPr>
+            <w:r>
+              <w:rPr>
+                <w:rFonts w:cs="Times New Roman"/>
+                <w:sz w:val="24"/>
+                <w:szCs w:val="24"/>
+                <w:lang w:val="en-SG"/>
+              </w:rPr>
+              <w:t xml:space="preserve">Nhân viên kho chọn </w:t>
+            </w:r>
+            <w:r>
+              <w:rPr>
+                <w:rFonts w:ascii="Times New Roman" w:hAnsi="Times New Roman" w:cs="Times New Roman"/>
+                <w:sz w:val="24"/>
+                <w:szCs w:val="24"/>
+                <w:lang w:val="en-SG"/>
+              </w:rPr>
+              <w:t>chức năng "</w:t>
+            </w:r>
+            <w:r>
+              <w:rPr>
+                <w:rFonts w:cs="Times New Roman"/>
+                <w:sz w:val="24"/>
+                <w:szCs w:val="24"/>
+                <w:lang w:val="en-SG"/>
+              </w:rPr>
+              <w:t>Kiểm kê vật liệu</w:t>
+            </w:r>
+            <w:r>
+              <w:rPr>
+                <w:rFonts w:ascii="Times New Roman" w:hAnsi="Times New Roman" w:cs="Times New Roman"/>
+                <w:sz w:val="24"/>
+                <w:szCs w:val="24"/>
+                <w:lang w:val="en-SG"/>
+              </w:rPr>
+              <w:t>".</w:t>
+            </w:r>
+          </w:p>
+          <w:p>
+            <w:pPr>
+              <w:pStyle w:val="ListParagraph"/>
+              <w:numPr>
+                <w:ilvl w:val="0"/>
+                <w:numId w:val="59"/>
+              </w:numPr>
+              <w:spacing w:after="0" w:line="240" w:lineRule="auto"/>
+              <w:jc w:val="left"/>
+              <w:rPr>
+                <w:rFonts w:ascii="Times New Roman" w:eastAsia="Times New Roman" w:hAnsi="Times New Roman" w:cs="Times New Roman"/>
+                <w:sz w:val="24"/>
+                <w:szCs w:val="24"/>
+              </w:rPr>
+            </w:pPr>
+            <w:r>
+              <w:rPr>
+                <w:rFonts w:ascii="Times New Roman" w:eastAsia="Times New Roman" w:hAnsi="Times New Roman" w:cs="Times New Roman"/>
+                <w:sz w:val="24"/>
+                <w:szCs w:val="24"/>
+              </w:rPr>
+              <w:t>Hệ thống hiển thị danh sách vật liệu hiện có trong kho, bao gồm tên, số lượng, và tình trạng vật liệu.</w:t>
+            </w:r>
+          </w:p>
+          <w:p>
+            <w:pPr>
+              <w:pStyle w:val="ListParagraph"/>
+              <w:numPr>
+                <w:ilvl w:val="0"/>
+                <w:numId w:val="59"/>
+              </w:numPr>
+              <w:spacing w:after="0" w:line="240" w:lineRule="auto"/>
+              <w:jc w:val="left"/>
+              <w:rPr>
+                <w:rFonts w:ascii="Times New Roman" w:eastAsia="Times New Roman" w:hAnsi="Times New Roman" w:cs="Times New Roman"/>
+                <w:sz w:val="24"/>
+                <w:szCs w:val="24"/>
+              </w:rPr>
+            </w:pPr>
+            <w:r>
+              <w:rPr>
+                <w:rFonts w:ascii="Times New Roman" w:eastAsia="Times New Roman" w:hAnsi="Times New Roman" w:cs="Times New Roman"/>
+                <w:sz w:val="24"/>
+                <w:szCs w:val="24"/>
+              </w:rPr>
+              <w:t>Nhân viên kho chọn vật liệu cần kiểm kê.</w:t>
+            </w:r>
+          </w:p>
+          <w:p>
+            <w:pPr>
+              <w:pStyle w:val="ListParagraph"/>
+              <w:numPr>
+                <w:ilvl w:val="0"/>
+                <w:numId w:val="59"/>
+              </w:numPr>
+              <w:spacing w:after="0" w:line="240" w:lineRule="auto"/>
+              <w:jc w:val="left"/>
+              <w:rPr>
+                <w:rFonts w:ascii="Times New Roman" w:eastAsia="Times New Roman" w:hAnsi="Times New Roman" w:cs="Times New Roman"/>
+                <w:sz w:val="24"/>
+                <w:szCs w:val="24"/>
+              </w:rPr>
+            </w:pPr>
+            <w:r>
+              <w:rPr>
+                <w:rFonts w:ascii="Times New Roman" w:eastAsia="Times New Roman" w:hAnsi="Times New Roman" w:cs="Times New Roman"/>
+                <w:sz w:val="24"/>
+                <w:szCs w:val="24"/>
+              </w:rPr>
+              <w:t>Hệ thống hiển thị các thông tin hiện tại của vật liệu được chọn.</w:t>
+            </w:r>
+          </w:p>
+          <w:p>
+            <w:pPr>
+              <w:pStyle w:val="ListParagraph"/>
+              <w:numPr>
+                <w:ilvl w:val="0"/>
+                <w:numId w:val="59"/>
+              </w:numPr>
+              <w:spacing w:after="0" w:line="240" w:lineRule="auto"/>
+              <w:jc w:val="left"/>
+              <w:rPr>
+                <w:rFonts w:ascii="Times New Roman" w:eastAsia="Times New Roman" w:hAnsi="Times New Roman" w:cs="Times New Roman"/>
+                <w:sz w:val="24"/>
+                <w:szCs w:val="24"/>
+              </w:rPr>
+            </w:pPr>
+            <w:r>
+              <w:rPr>
+                <w:rFonts w:ascii="Times New Roman" w:eastAsia="Times New Roman" w:hAnsi="Times New Roman" w:cs="Times New Roman"/>
+                <w:sz w:val="24"/>
+                <w:szCs w:val="24"/>
+              </w:rPr>
+              <w:t>Nhân viên kho nhập hoặc xác nhận số lượng thực tế của vật liệu.</w:t>
+            </w:r>
+          </w:p>
+          <w:p>
+            <w:pPr>
+              <w:pStyle w:val="ListParagraph"/>
+              <w:numPr>
+                <w:ilvl w:val="0"/>
+                <w:numId w:val="59"/>
+              </w:numPr>
+              <w:spacing w:after="0" w:line="240" w:lineRule="auto"/>
+              <w:jc w:val="left"/>
+              <w:rPr>
+                <w:rFonts w:ascii="Times New Roman" w:eastAsia="Times New Roman" w:hAnsi="Times New Roman" w:cs="Times New Roman"/>
+                <w:sz w:val="24"/>
+                <w:szCs w:val="24"/>
+              </w:rPr>
+            </w:pPr>
+            <w:r>
+              <w:rPr>
+                <w:rFonts w:ascii="Times New Roman" w:eastAsia="Times New Roman" w:hAnsi="Times New Roman" w:cs="Times New Roman"/>
+                <w:sz w:val="24"/>
+                <w:szCs w:val="24"/>
+              </w:rPr>
+              <w:lastRenderedPageBreak/>
+              <w:t>Hệ thống kiểm tra tính hợp lệ của thông tin nhập vào (số lượng không âm, không vượt quá tồn kho tối đa).</w:t>
+            </w:r>
+          </w:p>
+          <w:p>
+            <w:pPr>
+              <w:pStyle w:val="ListParagraph"/>
+              <w:numPr>
+                <w:ilvl w:val="0"/>
+                <w:numId w:val="59"/>
+              </w:numPr>
+              <w:spacing w:after="0" w:line="240" w:lineRule="auto"/>
+              <w:jc w:val="left"/>
+              <w:rPr>
+                <w:rFonts w:ascii="Times New Roman" w:eastAsia="Times New Roman" w:hAnsi="Times New Roman" w:cs="Times New Roman"/>
+                <w:sz w:val="24"/>
+                <w:szCs w:val="24"/>
+              </w:rPr>
+            </w:pPr>
+            <w:r>
+              <w:rPr>
+                <w:rFonts w:ascii="Times New Roman" w:eastAsia="Times New Roman" w:hAnsi="Times New Roman" w:cs="Times New Roman"/>
+                <w:sz w:val="24"/>
+                <w:szCs w:val="24"/>
+              </w:rPr>
+              <w:t>Nếu thông tin hợp lệ, hệ thống cập nhật danh sách vật liệu và lưu thay đổi.</w:t>
+            </w:r>
+          </w:p>
+          <w:p>
+            <w:pPr>
+              <w:pStyle w:val="ListParagraph"/>
+              <w:numPr>
+                <w:ilvl w:val="0"/>
+                <w:numId w:val="59"/>
+              </w:numPr>
+              <w:jc w:val="left"/>
+              <w:rPr>
+                <w:rFonts w:ascii="Times New Roman" w:hAnsi="Times New Roman" w:cs="Times New Roman"/>
+                <w:sz w:val="24"/>
+                <w:szCs w:val="24"/>
+              </w:rPr>
+            </w:pPr>
+            <w:r>
+              <w:rPr>
+                <w:rFonts w:eastAsia="Times New Roman" w:cs="Times New Roman"/>
+                <w:sz w:val="24"/>
+                <w:szCs w:val="24"/>
+              </w:rPr>
+              <w:t xml:space="preserve"> Nhân viên kho tiếp tục kiểm kê các vật liệu khác cho đến khi hoàn tất.</w:t>
+            </w:r>
+            <w:r>
+              <w:rPr>
+                <w:rFonts w:ascii="Times New Roman" w:hAnsi="Times New Roman" w:cs="Times New Roman"/>
+                <w:sz w:val="24"/>
+                <w:szCs w:val="24"/>
+                <w:lang w:val="en-SG"/>
+              </w:rPr>
+              <w:t xml:space="preserve"> </w:t>
+            </w:r>
+          </w:p>
+        </w:tc>
+      </w:tr>
+      <w:tr>
+        <w:trPr>
+          <w:trHeight w:val="1126"/>
+        </w:trPr>
+        <w:tc>
+          <w:tcPr>
+            <w:tcW w:w="2547" w:type="dxa"/>
+            <w:vAlign w:val="center"/>
+          </w:tcPr>
+          <w:p>
+            <w:pPr>
+              <w:ind w:firstLine="0"/>
+              <w:jc w:val="left"/>
+              <w:rPr>
+                <w:rFonts w:ascii="Times New Roman" w:hAnsi="Times New Roman" w:cs="Times New Roman"/>
+                <w:sz w:val="24"/>
+                <w:szCs w:val="24"/>
+              </w:rPr>
+            </w:pPr>
+            <w:r>
+              <w:rPr>
+                <w:rFonts w:ascii="Times New Roman" w:hAnsi="Times New Roman" w:cs="Times New Roman"/>
+                <w:sz w:val="24"/>
+                <w:szCs w:val="24"/>
+              </w:rPr>
+              <w:lastRenderedPageBreak/>
+              <w:t>Luồng Thay Thế</w:t>
+            </w:r>
+          </w:p>
+        </w:tc>
+        <w:tc>
+          <w:tcPr>
+            <w:tcW w:w="7371" w:type="dxa"/>
+          </w:tcPr>
+          <w:p>
+            <w:pPr>
+              <w:spacing w:after="0" w:line="240" w:lineRule="auto"/>
+              <w:rPr>
+                <w:rFonts w:ascii="Times New Roman" w:hAnsi="Times New Roman" w:cs="Times New Roman"/>
+                <w:sz w:val="24"/>
+                <w:szCs w:val="24"/>
+              </w:rPr>
+            </w:pPr>
+            <w:r>
+              <w:rPr>
+                <w:rFonts w:ascii="Times New Roman" w:hAnsi="Times New Roman" w:cs="Times New Roman"/>
+                <w:b/>
+                <w:bCs/>
+                <w:sz w:val="24"/>
+                <w:szCs w:val="24"/>
+              </w:rPr>
+              <w:t>Tại bước 6</w:t>
+            </w:r>
+            <w:r>
+              <w:rPr>
+                <w:rFonts w:ascii="Times New Roman" w:hAnsi="Times New Roman" w:cs="Times New Roman"/>
+                <w:sz w:val="24"/>
+                <w:szCs w:val="24"/>
+              </w:rPr>
+              <w:t>, nếu thông tin nhập vào không hợp lệ (ví dụ: số lượng âm, tên vật liệu để trống, hoặc số lượng vượt mức tối đa), hệ thống sẽ:</w:t>
+            </w:r>
+          </w:p>
+          <w:p>
+            <w:pPr>
+              <w:numPr>
+                <w:ilvl w:val="0"/>
+                <w:numId w:val="60"/>
+              </w:numPr>
+              <w:spacing w:after="0" w:line="240" w:lineRule="auto"/>
+              <w:jc w:val="left"/>
+              <w:rPr>
+                <w:rFonts w:ascii="Times New Roman" w:hAnsi="Times New Roman" w:cs="Times New Roman"/>
+                <w:sz w:val="24"/>
+                <w:szCs w:val="24"/>
+              </w:rPr>
+            </w:pPr>
+            <w:r>
+              <w:rPr>
+                <w:rFonts w:ascii="Times New Roman" w:hAnsi="Times New Roman" w:cs="Times New Roman"/>
+                <w:sz w:val="24"/>
+                <w:szCs w:val="24"/>
+              </w:rPr>
+              <w:t>Hiển thị thông báo lỗi với chi tiết về lỗi đã phát sinh (ví dụ: "Số lượng không thể âm" hoặc "Tên vật liệu không được để trống").</w:t>
+            </w:r>
+          </w:p>
+          <w:p>
+            <w:pPr>
+              <w:numPr>
+                <w:ilvl w:val="0"/>
+                <w:numId w:val="60"/>
+              </w:numPr>
+              <w:spacing w:after="0" w:line="240" w:lineRule="auto"/>
+              <w:jc w:val="left"/>
+              <w:rPr>
+                <w:rFonts w:ascii="Times New Roman" w:hAnsi="Times New Roman" w:cs="Times New Roman"/>
+                <w:sz w:val="24"/>
+                <w:szCs w:val="24"/>
+              </w:rPr>
+            </w:pPr>
+            <w:r>
+              <w:rPr>
+                <w:rFonts w:ascii="Times New Roman" w:hAnsi="Times New Roman" w:cs="Times New Roman"/>
+                <w:sz w:val="24"/>
+                <w:szCs w:val="24"/>
+              </w:rPr>
+              <w:t>Nhân viên kho có thể lựa chọn chỉnh sửa thông tin nhập hoặc hủy bỏ thao tác.</w:t>
+            </w:r>
+          </w:p>
+          <w:p>
+            <w:pPr>
+              <w:numPr>
+                <w:ilvl w:val="0"/>
+                <w:numId w:val="60"/>
+              </w:numPr>
+              <w:spacing w:after="0" w:line="240" w:lineRule="auto"/>
+              <w:jc w:val="left"/>
+              <w:rPr>
+                <w:rFonts w:ascii="Times New Roman" w:hAnsi="Times New Roman" w:cs="Times New Roman"/>
+                <w:sz w:val="24"/>
+                <w:szCs w:val="24"/>
+              </w:rPr>
+            </w:pPr>
+            <w:r>
+              <w:rPr>
+                <w:rFonts w:ascii="Times New Roman" w:hAnsi="Times New Roman" w:cs="Times New Roman"/>
+                <w:sz w:val="24"/>
+                <w:szCs w:val="24"/>
+              </w:rPr>
+              <w:t>Sau khi chỉnh sửa, quay lại bước 5 để nhập lại dữ liệu chính xác.</w:t>
+            </w:r>
+          </w:p>
+          <w:p>
+            <w:pPr>
+              <w:ind w:firstLine="0"/>
+              <w:jc w:val="left"/>
+              <w:rPr>
+                <w:rFonts w:ascii="Times New Roman" w:hAnsi="Times New Roman" w:cs="Times New Roman"/>
+                <w:sz w:val="24"/>
+                <w:szCs w:val="24"/>
+              </w:rPr>
+            </w:pPr>
+          </w:p>
+        </w:tc>
+      </w:tr>
+    </w:tbl>
+    <w:p>
+      <w:pPr>
+        <w:tabs>
+          <w:tab w:val="left" w:pos="1990"/>
+          <w:tab w:val="center" w:pos="4680"/>
+        </w:tabs>
+        <w:spacing w:after="160" w:line="259" w:lineRule="auto"/>
+        <w:rPr>
+          <w:sz w:val="24"/>
+          <w:szCs w:val="24"/>
+        </w:rPr>
+      </w:pPr>
+      <w:r>
+        <w:rPr>
+          <w:sz w:val="24"/>
+          <w:szCs w:val="24"/>
+        </w:rPr>
+        <w:br w:type="textWrapping" w:clear="all"/>
+      </w:r>
+      <w:r>
+        <w:rPr>
+          <w:sz w:val="24"/>
+          <w:szCs w:val="24"/>
+        </w:rPr>
+        <w:tab/>
+      </w:r>
+    </w:p>
+    <w:p>
+      <w:pPr>
+        <w:tabs>
+          <w:tab w:val="left" w:pos="6650"/>
+        </w:tabs>
+        <w:rPr>
+          <w:sz w:val="24"/>
+          <w:szCs w:val="24"/>
+        </w:rPr>
+      </w:pPr>
+      <w:r>
+        <w:rPr>
+          <w:sz w:val="24"/>
+          <w:szCs w:val="24"/>
+        </w:rPr>
+        <w:t>b. Bằng sơ đồ hoạt động</w:t>
+      </w:r>
+    </w:p>
+    <w:p>
+      <w:pPr>
+        <w:tabs>
+          <w:tab w:val="left" w:pos="6650"/>
+        </w:tabs>
+        <w:rPr>
+          <w:sz w:val="24"/>
+          <w:szCs w:val="24"/>
+        </w:rPr>
+      </w:pPr>
+      <w:r>
+        <w:rPr>
+          <w:sz w:val="24"/>
+          <w:szCs w:val="24"/>
+        </w:rPr>
+        <w:drawing>
+          <wp:inline distT="0" distB="0" distL="0" distR="0" wp14:anchorId="209B32B4" wp14:editId="7CF4E852">
+            <wp:extent cx="5943600" cy="4405630"/>
+            <wp:effectExtent l="0" t="0" r="0" b="0"/>
+            <wp:docPr id="1362536824" name="Picture 1" descr="A screenshot of a computer&#10;&#10;Description automatically generated"/>
+            <wp:cNvGraphicFramePr>
+              <a:graphicFrameLocks xmlns:a="http://schemas.openxmlformats.org/drawingml/2006/main" noChangeAspect="1"/>
+            </wp:cNvGraphicFramePr>
+            <a:graphic xmlns:a="http://schemas.openxmlformats.org/drawingml/2006/main">
+              <a:graphicData uri="http://schemas.openxmlformats.org/drawingml/2006/picture">
+                <pic:pic xmlns:pic="http://schemas.openxmlformats.org/drawingml/2006/picture">
+                  <pic:nvPicPr>
+                    <pic:cNvPr id="1362536824" name="Picture 1" descr="A screenshot of a computer&#10;&#10;Description automatically generated"/>
+                    <pic:cNvPicPr/>
+                  </pic:nvPicPr>
+                  <pic:blipFill>
+                    <a:blip r:embed="rId20"/>
+                    <a:stretch>
+                      <a:fillRect/>
+                    </a:stretch>
+                  </pic:blipFill>
+                  <pic:spPr>
+                    <a:xfrm>
+                      <a:off x="0" y="0"/>
+                      <a:ext cx="5943600" cy="4405630"/>
+                    </a:xfrm>
+                    <a:prstGeom prst="rect">
+                      <a:avLst/>
+                    </a:prstGeom>
+                  </pic:spPr>
+                </pic:pic>
+              </a:graphicData>
+            </a:graphic>
+          </wp:inline>
+        </w:drawing>
+      </w:r>
+      <w:r>
+        <w:rPr>
+          <w:sz w:val="24"/>
+          <w:szCs w:val="24"/>
+        </w:rPr>
+        <w:tab/>
+      </w:r>
+    </w:p>
+    <w:p>
+      <w:pPr>
+        <w:rPr>
+          <w:sz w:val="24"/>
+          <w:szCs w:val="24"/>
+        </w:rPr>
+      </w:pPr>
+      <w:r>
+        <w:rPr>
+          <w:sz w:val="24"/>
+          <w:szCs w:val="24"/>
+        </w:rPr>
+        <w:lastRenderedPageBreak/>
+        <w:t xml:space="preserve">3.2 </w:t>
+      </w:r>
+      <w:r>
+        <w:rPr>
+          <w:sz w:val="24"/>
+          <w:szCs w:val="24"/>
+        </w:rPr>
+        <w:t xml:space="preserve">Mô hình hóa quy trình nghiệp vụ </w:t>
+      </w:r>
+      <w:r>
+        <w:rPr>
+          <w:sz w:val="24"/>
+          <w:szCs w:val="24"/>
+        </w:rPr>
+        <w:t>nhập vật liệu từ nhà cung cấp</w:t>
+      </w:r>
+    </w:p>
+    <w:p>
+      <w:pPr>
+        <w:tabs>
+          <w:tab w:val="left" w:pos="8470"/>
+        </w:tabs>
+        <w:rPr>
+          <w:sz w:val="24"/>
+          <w:szCs w:val="24"/>
+        </w:rPr>
+      </w:pPr>
+      <w:r>
+        <w:rPr>
+          <w:sz w:val="24"/>
+          <w:szCs w:val="24"/>
+        </w:rPr>
+        <w:t>a. Bằng văn bản</w:t>
+      </w:r>
+      <w:r>
+        <w:rPr>
+          <w:sz w:val="24"/>
+          <w:szCs w:val="24"/>
+        </w:rPr>
+        <w:tab/>
+      </w:r>
+    </w:p>
+    <w:tbl>
+      <w:tblPr>
+        <w:tblStyle w:val="TableGrid"/>
+        <w:tblW w:w="9918" w:type="dxa"/>
+        <w:tblLook w:val="04A0" w:firstRow="1" w:lastRow="0" w:firstColumn="1" w:lastColumn="0" w:noHBand="0" w:noVBand="1"/>
+      </w:tblPr>
+      <w:tblGrid>
+        <w:gridCol w:w="2547"/>
+        <w:gridCol w:w="7371"/>
+      </w:tblGrid>
+      <w:tr>
+        <w:trPr>
+          <w:trHeight w:val="423"/>
+        </w:trPr>
+        <w:tc>
+          <w:tcPr>
+            <w:tcW w:w="2547" w:type="dxa"/>
+            <w:vAlign w:val="center"/>
+          </w:tcPr>
+          <w:p>
+            <w:pPr>
+              <w:ind w:firstLine="0"/>
+              <w:jc w:val="left"/>
+              <w:rPr>
+                <w:rFonts w:ascii="Times New Roman" w:hAnsi="Times New Roman" w:cs="Times New Roman"/>
+                <w:sz w:val="24"/>
+                <w:szCs w:val="24"/>
+              </w:rPr>
+            </w:pPr>
+            <w:r>
+              <w:rPr>
+                <w:rFonts w:ascii="Times New Roman" w:hAnsi="Times New Roman" w:cs="Times New Roman"/>
+                <w:sz w:val="24"/>
+                <w:szCs w:val="24"/>
+              </w:rPr>
+              <w:t>Tên UseCase</w:t>
+            </w:r>
+          </w:p>
+        </w:tc>
+        <w:tc>
+          <w:tcPr>
+            <w:tcW w:w="7371" w:type="dxa"/>
+            <w:vAlign w:val="center"/>
+          </w:tcPr>
+          <w:p>
+            <w:pPr>
+              <w:ind w:firstLine="0"/>
+              <w:jc w:val="left"/>
+              <w:rPr>
+                <w:rFonts w:ascii="Times New Roman" w:hAnsi="Times New Roman" w:cs="Times New Roman"/>
+                <w:sz w:val="24"/>
+                <w:szCs w:val="24"/>
+              </w:rPr>
+            </w:pPr>
+            <w:r>
+              <w:rPr>
+                <w:rFonts w:ascii="Times New Roman" w:hAnsi="Times New Roman" w:cs="Times New Roman"/>
+                <w:sz w:val="24"/>
+                <w:szCs w:val="24"/>
+              </w:rPr>
+              <w:t>UseCase “</w:t>
+            </w:r>
+            <w:r>
+              <w:rPr>
+                <w:sz w:val="24"/>
+                <w:szCs w:val="24"/>
+              </w:rPr>
+              <w:t xml:space="preserve"> </w:t>
+            </w:r>
+            <w:r>
+              <w:rPr>
+                <w:sz w:val="24"/>
+                <w:szCs w:val="24"/>
+              </w:rPr>
+              <w:t>Nhập vật liệu từ nhà cung cấp</w:t>
+            </w:r>
+            <w:r>
+              <w:rPr>
+                <w:rFonts w:ascii="Times New Roman" w:hAnsi="Times New Roman" w:cs="Times New Roman"/>
+                <w:sz w:val="24"/>
+                <w:szCs w:val="24"/>
+              </w:rPr>
+              <w:t>”</w:t>
+            </w:r>
+          </w:p>
+        </w:tc>
+      </w:tr>
+      <w:tr>
+        <w:trPr>
+          <w:trHeight w:val="700"/>
+        </w:trPr>
+        <w:tc>
+          <w:tcPr>
+            <w:tcW w:w="2547" w:type="dxa"/>
+            <w:vAlign w:val="center"/>
+          </w:tcPr>
+          <w:p>
+            <w:pPr>
+              <w:ind w:firstLine="0"/>
+              <w:jc w:val="left"/>
+              <w:rPr>
+                <w:rFonts w:ascii="Times New Roman" w:hAnsi="Times New Roman" w:cs="Times New Roman"/>
+                <w:sz w:val="24"/>
+                <w:szCs w:val="24"/>
+              </w:rPr>
+            </w:pPr>
+            <w:r>
+              <w:rPr>
+                <w:rFonts w:ascii="Times New Roman" w:hAnsi="Times New Roman" w:cs="Times New Roman"/>
+                <w:sz w:val="24"/>
+                <w:szCs w:val="24"/>
+              </w:rPr>
+              <w:t>Tóm Tăt</w:t>
+            </w:r>
+          </w:p>
+        </w:tc>
+        <w:tc>
+          <w:tcPr>
+            <w:tcW w:w="7371" w:type="dxa"/>
+            <w:vAlign w:val="center"/>
+          </w:tcPr>
+          <w:p>
+            <w:pPr>
+              <w:rPr>
+                <w:rFonts w:cs="Times New Roman"/>
+                <w:sz w:val="24"/>
+                <w:szCs w:val="24"/>
+              </w:rPr>
+            </w:pPr>
+            <w:r>
+              <w:rPr>
+                <w:rFonts w:ascii="Times New Roman" w:hAnsi="Times New Roman" w:cs="Times New Roman"/>
+                <w:sz w:val="24"/>
+                <w:szCs w:val="24"/>
+              </w:rPr>
+              <w:t xml:space="preserve">UseCase này cho </w:t>
+            </w:r>
+            <w:r>
+              <w:rPr>
+                <w:rFonts w:cs="Times New Roman"/>
+                <w:sz w:val="24"/>
+                <w:szCs w:val="24"/>
+              </w:rPr>
+              <w:t>nhân viên kho</w:t>
+            </w:r>
+            <w:r>
+              <w:rPr>
+                <w:rFonts w:cs="Times New Roman"/>
+                <w:sz w:val="24"/>
+                <w:szCs w:val="24"/>
+              </w:rPr>
+              <w:t xml:space="preserve"> nhập vật liệu từ nhà cung cấp</w:t>
+            </w:r>
+          </w:p>
+          <w:p>
+            <w:pPr>
+              <w:ind w:firstLine="0"/>
+              <w:jc w:val="left"/>
+              <w:rPr>
+                <w:rFonts w:ascii="Times New Roman" w:hAnsi="Times New Roman" w:cs="Times New Roman"/>
+                <w:sz w:val="24"/>
+                <w:szCs w:val="24"/>
+              </w:rPr>
+            </w:pPr>
+          </w:p>
+        </w:tc>
+      </w:tr>
+      <w:tr>
+        <w:trPr>
+          <w:trHeight w:val="391"/>
+        </w:trPr>
+        <w:tc>
+          <w:tcPr>
+            <w:tcW w:w="2547" w:type="dxa"/>
+            <w:vAlign w:val="center"/>
+          </w:tcPr>
+          <w:p>
+            <w:pPr>
+              <w:ind w:firstLine="0"/>
+              <w:jc w:val="left"/>
+              <w:rPr>
+                <w:rFonts w:ascii="Times New Roman" w:hAnsi="Times New Roman" w:cs="Times New Roman"/>
+                <w:sz w:val="24"/>
+                <w:szCs w:val="24"/>
+              </w:rPr>
+            </w:pPr>
+            <w:r>
+              <w:rPr>
+                <w:rFonts w:ascii="Times New Roman" w:hAnsi="Times New Roman" w:cs="Times New Roman"/>
+                <w:sz w:val="24"/>
+                <w:szCs w:val="24"/>
+              </w:rPr>
+              <w:t>Actor</w:t>
+            </w:r>
+          </w:p>
+        </w:tc>
+        <w:tc>
+          <w:tcPr>
+            <w:tcW w:w="7371" w:type="dxa"/>
+            <w:vAlign w:val="center"/>
+          </w:tcPr>
+          <w:p>
+            <w:pPr>
+              <w:ind w:firstLine="0"/>
+              <w:jc w:val="left"/>
+              <w:rPr>
+                <w:rFonts w:ascii="Times New Roman" w:hAnsi="Times New Roman" w:cs="Times New Roman"/>
+                <w:sz w:val="24"/>
+                <w:szCs w:val="24"/>
+              </w:rPr>
+            </w:pPr>
+            <w:r>
+              <w:rPr>
+                <w:rFonts w:cs="Times New Roman"/>
+                <w:sz w:val="24"/>
+                <w:szCs w:val="24"/>
+              </w:rPr>
+              <w:t>Nhân viên kho</w:t>
+            </w:r>
+          </w:p>
+        </w:tc>
+      </w:tr>
+      <w:tr>
+        <w:trPr>
+          <w:trHeight w:val="1154"/>
+        </w:trPr>
+        <w:tc>
+          <w:tcPr>
+            <w:tcW w:w="2547" w:type="dxa"/>
+            <w:vAlign w:val="center"/>
+          </w:tcPr>
+          <w:p>
+            <w:pPr>
+              <w:ind w:firstLine="0"/>
+              <w:jc w:val="left"/>
+              <w:rPr>
+                <w:rFonts w:ascii="Times New Roman" w:hAnsi="Times New Roman" w:cs="Times New Roman"/>
+                <w:sz w:val="24"/>
+                <w:szCs w:val="24"/>
+              </w:rPr>
+            </w:pPr>
+            <w:r>
+              <w:rPr>
+                <w:rFonts w:ascii="Times New Roman" w:hAnsi="Times New Roman" w:cs="Times New Roman"/>
+                <w:sz w:val="24"/>
+                <w:szCs w:val="24"/>
+              </w:rPr>
+              <w:t>Dòng Sự Kiện Chính</w:t>
+            </w:r>
+          </w:p>
+        </w:tc>
+        <w:tc>
+          <w:tcPr>
+            <w:tcW w:w="7371" w:type="dxa"/>
+          </w:tcPr>
+          <w:p>
+            <w:pPr>
+              <w:pStyle w:val="ListParagraph"/>
+              <w:numPr>
+                <w:ilvl w:val="0"/>
+                <w:numId w:val="61"/>
+              </w:numPr>
+              <w:spacing w:after="0" w:line="240" w:lineRule="auto"/>
+              <w:jc w:val="left"/>
+              <w:rPr>
+                <w:rFonts w:ascii="Times New Roman" w:eastAsia="Times New Roman" w:hAnsi="Times New Roman" w:cs="Times New Roman"/>
+                <w:sz w:val="24"/>
+                <w:szCs w:val="24"/>
+              </w:rPr>
+            </w:pPr>
+            <w:r>
+              <w:rPr>
+                <w:rFonts w:ascii="Times New Roman" w:eastAsia="Times New Roman" w:hAnsi="Times New Roman" w:cs="Times New Roman"/>
+                <w:sz w:val="24"/>
+                <w:szCs w:val="24"/>
+              </w:rPr>
+              <w:t>Nhân viên kho chọn chức năng "Nhập vật liệu từ nhà cung cấp".</w:t>
+            </w:r>
+          </w:p>
+          <w:p>
+            <w:pPr>
+              <w:pStyle w:val="ListParagraph"/>
+              <w:numPr>
+                <w:ilvl w:val="0"/>
+                <w:numId w:val="61"/>
+              </w:numPr>
+              <w:spacing w:after="0" w:line="240" w:lineRule="auto"/>
+              <w:jc w:val="left"/>
+              <w:rPr>
+                <w:rFonts w:ascii="Times New Roman" w:eastAsia="Times New Roman" w:hAnsi="Times New Roman" w:cs="Times New Roman"/>
+                <w:sz w:val="24"/>
+                <w:szCs w:val="24"/>
+              </w:rPr>
+            </w:pPr>
+            <w:r>
+              <w:rPr>
+                <w:rFonts w:ascii="Times New Roman" w:eastAsia="Times New Roman" w:hAnsi="Times New Roman" w:cs="Times New Roman"/>
+                <w:sz w:val="24"/>
+                <w:szCs w:val="24"/>
+              </w:rPr>
+              <w:t>Hệ thống hiển thị danh sách các nhà cung cấp đã được đăng ký trong hệ thống.</w:t>
+            </w:r>
+          </w:p>
+          <w:p>
+            <w:pPr>
+              <w:pStyle w:val="ListParagraph"/>
+              <w:numPr>
+                <w:ilvl w:val="0"/>
+                <w:numId w:val="61"/>
+              </w:numPr>
+              <w:spacing w:after="0" w:line="240" w:lineRule="auto"/>
+              <w:jc w:val="left"/>
+              <w:rPr>
+                <w:rFonts w:ascii="Times New Roman" w:eastAsia="Times New Roman" w:hAnsi="Times New Roman" w:cs="Times New Roman"/>
+                <w:sz w:val="24"/>
+                <w:szCs w:val="24"/>
+              </w:rPr>
+            </w:pPr>
+            <w:r>
+              <w:rPr>
+                <w:rFonts w:ascii="Times New Roman" w:eastAsia="Times New Roman" w:hAnsi="Times New Roman" w:cs="Times New Roman"/>
+                <w:sz w:val="24"/>
+                <w:szCs w:val="24"/>
+              </w:rPr>
+              <w:t>Nhân viên kho chọn nhà cung cấp phù hợp từ danh sách.</w:t>
+            </w:r>
+          </w:p>
+          <w:p>
+            <w:pPr>
+              <w:pStyle w:val="ListParagraph"/>
+              <w:numPr>
+                <w:ilvl w:val="0"/>
+                <w:numId w:val="61"/>
+              </w:numPr>
+              <w:spacing w:after="0" w:line="240" w:lineRule="auto"/>
+              <w:jc w:val="left"/>
+              <w:rPr>
+                <w:rFonts w:ascii="Times New Roman" w:eastAsia="Times New Roman" w:hAnsi="Times New Roman" w:cs="Times New Roman"/>
+                <w:sz w:val="24"/>
+                <w:szCs w:val="24"/>
+              </w:rPr>
+            </w:pPr>
+            <w:r>
+              <w:rPr>
+                <w:rFonts w:ascii="Times New Roman" w:eastAsia="Times New Roman" w:hAnsi="Times New Roman" w:cs="Times New Roman"/>
+                <w:sz w:val="24"/>
+                <w:szCs w:val="24"/>
+              </w:rPr>
+              <w:t>Hệ thống hiển thị form nhập thông tin về lô hàng vật liệu:(tên vật liệu,sl,dvt,giá nhập,ngày ngập)</w:t>
+            </w:r>
+          </w:p>
+          <w:p>
+            <w:pPr>
+              <w:pStyle w:val="ListParagraph"/>
+              <w:numPr>
+                <w:ilvl w:val="0"/>
+                <w:numId w:val="61"/>
+              </w:numPr>
+              <w:spacing w:after="0" w:line="240" w:lineRule="auto"/>
+              <w:jc w:val="left"/>
+              <w:rPr>
+                <w:rFonts w:ascii="Times New Roman" w:eastAsia="Times New Roman" w:hAnsi="Times New Roman" w:cs="Times New Roman"/>
+                <w:sz w:val="24"/>
+                <w:szCs w:val="24"/>
+              </w:rPr>
+            </w:pPr>
+            <w:r>
+              <w:rPr>
+                <w:rFonts w:ascii="Times New Roman" w:eastAsia="Times New Roman" w:hAnsi="Times New Roman" w:cs="Times New Roman"/>
+                <w:sz w:val="24"/>
+                <w:szCs w:val="24"/>
+              </w:rPr>
+              <w:t>Nhân viên kho nhập thông tin vật liệu cần nhập kho từ nhà cung cấp.</w:t>
+            </w:r>
+          </w:p>
+          <w:p>
+            <w:pPr>
+              <w:pStyle w:val="ListParagraph"/>
+              <w:numPr>
+                <w:ilvl w:val="0"/>
+                <w:numId w:val="61"/>
+              </w:numPr>
+              <w:spacing w:after="0" w:line="240" w:lineRule="auto"/>
+              <w:jc w:val="left"/>
+              <w:rPr>
+                <w:rFonts w:ascii="Times New Roman" w:eastAsia="Times New Roman" w:hAnsi="Times New Roman" w:cs="Times New Roman"/>
+                <w:sz w:val="24"/>
+                <w:szCs w:val="24"/>
+              </w:rPr>
+            </w:pPr>
+            <w:r>
+              <w:rPr>
+                <w:rFonts w:ascii="Times New Roman" w:eastAsia="Times New Roman" w:hAnsi="Times New Roman" w:cs="Times New Roman"/>
+                <w:sz w:val="24"/>
+                <w:szCs w:val="24"/>
+              </w:rPr>
+              <w:t>Hệ thống kiểm tra tính hợp lệ của các thông tin đã nhập (tên vật liệu, số lượng không âm, giá nhập hợp lệ).</w:t>
+            </w:r>
+          </w:p>
+          <w:p>
+            <w:pPr>
+              <w:pStyle w:val="ListParagraph"/>
+              <w:numPr>
+                <w:ilvl w:val="0"/>
+                <w:numId w:val="61"/>
+              </w:numPr>
+              <w:spacing w:after="0" w:line="240" w:lineRule="auto"/>
+              <w:jc w:val="left"/>
+              <w:rPr>
+                <w:rFonts w:ascii="Times New Roman" w:eastAsia="Times New Roman" w:hAnsi="Times New Roman" w:cs="Times New Roman"/>
+                <w:sz w:val="24"/>
+                <w:szCs w:val="24"/>
+              </w:rPr>
+            </w:pPr>
+            <w:r>
+              <w:rPr>
+                <w:rFonts w:ascii="Times New Roman" w:eastAsia="Times New Roman" w:hAnsi="Times New Roman" w:cs="Times New Roman"/>
+                <w:sz w:val="24"/>
+                <w:szCs w:val="24"/>
+              </w:rPr>
+              <w:t>Nếu thông tin hợp lệ, hệ thống hiển thị thông tin tổng quan về lô hàng nhập (bao gồm chi tiết vật liệu và tổng giá trị đơn hàng).</w:t>
+            </w:r>
+          </w:p>
+          <w:p>
+            <w:pPr>
+              <w:pStyle w:val="ListParagraph"/>
+              <w:numPr>
+                <w:ilvl w:val="0"/>
+                <w:numId w:val="61"/>
+              </w:numPr>
+              <w:spacing w:after="0" w:line="240" w:lineRule="auto"/>
+              <w:jc w:val="left"/>
+              <w:rPr>
+                <w:rFonts w:ascii="Times New Roman" w:eastAsia="Times New Roman" w:hAnsi="Times New Roman" w:cs="Times New Roman"/>
+                <w:sz w:val="24"/>
+                <w:szCs w:val="24"/>
+              </w:rPr>
+            </w:pPr>
+            <w:r>
+              <w:rPr>
+                <w:rFonts w:ascii="Times New Roman" w:eastAsia="Times New Roman" w:hAnsi="Times New Roman" w:cs="Times New Roman"/>
+                <w:sz w:val="24"/>
+                <w:szCs w:val="24"/>
+              </w:rPr>
+              <w:t>Nhân viên kho xác nhận nhập vật liệu.</w:t>
+            </w:r>
+          </w:p>
+          <w:p>
+            <w:pPr>
+              <w:pStyle w:val="ListParagraph"/>
+              <w:numPr>
+                <w:ilvl w:val="0"/>
+                <w:numId w:val="61"/>
+              </w:numPr>
+              <w:jc w:val="left"/>
+              <w:rPr>
+                <w:rFonts w:ascii="Times New Roman" w:hAnsi="Times New Roman" w:cs="Times New Roman"/>
+                <w:sz w:val="24"/>
+                <w:szCs w:val="24"/>
+              </w:rPr>
+            </w:pPr>
+            <w:r>
+              <w:rPr>
+                <w:rFonts w:ascii="Times New Roman" w:eastAsia="Times New Roman" w:hAnsi="Times New Roman" w:cs="Times New Roman"/>
+                <w:sz w:val="24"/>
+                <w:szCs w:val="24"/>
+              </w:rPr>
+              <w:t>Hệ thống cập nhật kho với số lượng vật liệu mới và lưu thông tin chi tiết về lô hàng nhập kho</w:t>
+            </w:r>
+          </w:p>
+        </w:tc>
+      </w:tr>
+      <w:tr>
+        <w:trPr>
+          <w:trHeight w:val="1126"/>
+        </w:trPr>
+        <w:tc>
+          <w:tcPr>
+            <w:tcW w:w="2547" w:type="dxa"/>
+            <w:vAlign w:val="center"/>
+          </w:tcPr>
+          <w:p>
+            <w:pPr>
+              <w:ind w:firstLine="0"/>
+              <w:jc w:val="left"/>
+              <w:rPr>
+                <w:rFonts w:ascii="Times New Roman" w:hAnsi="Times New Roman" w:cs="Times New Roman"/>
+                <w:sz w:val="24"/>
+                <w:szCs w:val="24"/>
+              </w:rPr>
+            </w:pPr>
+            <w:r>
+              <w:rPr>
+                <w:rFonts w:ascii="Times New Roman" w:hAnsi="Times New Roman" w:cs="Times New Roman"/>
+                <w:sz w:val="24"/>
+                <w:szCs w:val="24"/>
+              </w:rPr>
+              <w:t>Luồng Thay Thế</w:t>
+            </w:r>
+          </w:p>
+        </w:tc>
+        <w:tc>
+          <w:tcPr>
+            <w:tcW w:w="7371" w:type="dxa"/>
+          </w:tcPr>
+          <w:p>
+            <w:pPr>
+              <w:spacing w:after="0" w:line="240" w:lineRule="auto"/>
+              <w:rPr>
+                <w:rFonts w:ascii="Times New Roman" w:hAnsi="Times New Roman" w:cs="Times New Roman"/>
+                <w:sz w:val="24"/>
+                <w:szCs w:val="24"/>
+              </w:rPr>
+            </w:pPr>
+            <w:r>
+              <w:rPr>
+                <w:rFonts w:ascii="Times New Roman" w:hAnsi="Times New Roman" w:cs="Times New Roman"/>
+                <w:b/>
+                <w:bCs/>
+                <w:sz w:val="24"/>
+                <w:szCs w:val="24"/>
+              </w:rPr>
+              <w:t>Tại bước 6</w:t>
+            </w:r>
+            <w:r>
+              <w:rPr>
+                <w:rFonts w:ascii="Times New Roman" w:hAnsi="Times New Roman" w:cs="Times New Roman"/>
+                <w:sz w:val="24"/>
+                <w:szCs w:val="24"/>
+              </w:rPr>
+              <w:t>, nếu thông tin nhập vào không hợp lệ (ví dụ: trống tên vật liệu, số lượng âm, hoặc giá nhập không hợp lệ), hệ thống sẽ:</w:t>
+            </w:r>
+          </w:p>
+          <w:p>
+            <w:pPr>
+              <w:numPr>
+                <w:ilvl w:val="0"/>
+                <w:numId w:val="62"/>
+              </w:numPr>
+              <w:spacing w:after="0" w:line="240" w:lineRule="auto"/>
+              <w:jc w:val="left"/>
+              <w:rPr>
+                <w:rFonts w:ascii="Times New Roman" w:hAnsi="Times New Roman" w:cs="Times New Roman"/>
+                <w:sz w:val="24"/>
+                <w:szCs w:val="24"/>
+              </w:rPr>
+            </w:pPr>
+            <w:r>
+              <w:rPr>
+                <w:rFonts w:ascii="Times New Roman" w:hAnsi="Times New Roman" w:cs="Times New Roman"/>
+                <w:sz w:val="24"/>
+                <w:szCs w:val="24"/>
+              </w:rPr>
+              <w:t>Hiển thị thông báo lỗi với chi tiết lỗi phát sinh (ví dụ: "Số lượng không thể âm" hoặc "Giá nhập không hợp lệ").</w:t>
+            </w:r>
+          </w:p>
+          <w:p>
+            <w:pPr>
+              <w:numPr>
+                <w:ilvl w:val="0"/>
+                <w:numId w:val="62"/>
+              </w:numPr>
+              <w:spacing w:after="0" w:line="240" w:lineRule="auto"/>
+              <w:jc w:val="left"/>
+              <w:rPr>
+                <w:rFonts w:ascii="Times New Roman" w:hAnsi="Times New Roman" w:cs="Times New Roman"/>
+                <w:sz w:val="24"/>
+                <w:szCs w:val="24"/>
+              </w:rPr>
+            </w:pPr>
+            <w:r>
+              <w:rPr>
+                <w:rFonts w:ascii="Times New Roman" w:hAnsi="Times New Roman" w:cs="Times New Roman"/>
+                <w:sz w:val="24"/>
+                <w:szCs w:val="24"/>
+              </w:rPr>
+              <w:t>Nhân viên kho có thể nhập lại thông tin hoặc chỉnh sửa.</w:t>
+            </w:r>
+          </w:p>
+          <w:p>
+            <w:pPr>
+              <w:numPr>
+                <w:ilvl w:val="0"/>
+                <w:numId w:val="62"/>
+              </w:numPr>
+              <w:spacing w:after="0" w:line="240" w:lineRule="auto"/>
+              <w:jc w:val="left"/>
+              <w:rPr>
+                <w:rFonts w:ascii="Times New Roman" w:hAnsi="Times New Roman" w:cs="Times New Roman"/>
+                <w:sz w:val="24"/>
+                <w:szCs w:val="24"/>
+              </w:rPr>
+            </w:pPr>
+            <w:r>
+              <w:rPr>
+                <w:rFonts w:ascii="Times New Roman" w:hAnsi="Times New Roman" w:cs="Times New Roman"/>
+                <w:sz w:val="24"/>
+                <w:szCs w:val="24"/>
+              </w:rPr>
+              <w:t>Sau khi chỉnh sửa, quay lại bước 5 để nhập lại thông tin chính xác.</w:t>
+            </w:r>
+          </w:p>
+          <w:p>
+            <w:pPr>
+              <w:spacing w:after="0" w:line="240" w:lineRule="auto"/>
+              <w:rPr>
+                <w:rFonts w:ascii="Times New Roman" w:hAnsi="Times New Roman" w:cs="Times New Roman"/>
+                <w:sz w:val="24"/>
+                <w:szCs w:val="24"/>
+              </w:rPr>
+            </w:pPr>
+            <w:r>
+              <w:rPr>
+                <w:rFonts w:ascii="Times New Roman" w:hAnsi="Times New Roman" w:cs="Times New Roman"/>
+                <w:sz w:val="24"/>
+                <w:szCs w:val="24"/>
+              </w:rPr>
+              <w:t xml:space="preserve"> </w:t>
+            </w:r>
+            <w:r>
+              <w:rPr>
+                <w:rFonts w:ascii="Times New Roman" w:hAnsi="Times New Roman" w:cs="Times New Roman"/>
+                <w:b/>
+                <w:bCs/>
+                <w:sz w:val="24"/>
+                <w:szCs w:val="24"/>
+              </w:rPr>
+              <w:t>Tại bước 3</w:t>
+            </w:r>
+            <w:r>
+              <w:rPr>
+                <w:rFonts w:ascii="Times New Roman" w:hAnsi="Times New Roman" w:cs="Times New Roman"/>
+                <w:sz w:val="24"/>
+                <w:szCs w:val="24"/>
+              </w:rPr>
+              <w:t>, nếu nhà cung cấp không có trong danh sách:</w:t>
+            </w:r>
+          </w:p>
+          <w:p>
+            <w:pPr>
+              <w:numPr>
+                <w:ilvl w:val="0"/>
+                <w:numId w:val="63"/>
+              </w:numPr>
+              <w:spacing w:after="0" w:line="240" w:lineRule="auto"/>
+              <w:jc w:val="left"/>
+              <w:rPr>
+                <w:rFonts w:ascii="Times New Roman" w:hAnsi="Times New Roman" w:cs="Times New Roman"/>
+                <w:sz w:val="24"/>
+                <w:szCs w:val="24"/>
+              </w:rPr>
+            </w:pPr>
+            <w:r>
+              <w:rPr>
+                <w:rFonts w:ascii="Times New Roman" w:hAnsi="Times New Roman" w:cs="Times New Roman"/>
+                <w:sz w:val="24"/>
+                <w:szCs w:val="24"/>
+              </w:rPr>
+              <w:t>Nhân viên kho có thể chọn chức năng "Thêm nhà cung cấp mới".</w:t>
+            </w:r>
+          </w:p>
+          <w:p>
+            <w:pPr>
+              <w:numPr>
+                <w:ilvl w:val="0"/>
+                <w:numId w:val="63"/>
+              </w:numPr>
+              <w:spacing w:after="0" w:line="240" w:lineRule="auto"/>
+              <w:jc w:val="left"/>
+              <w:rPr>
+                <w:rFonts w:cs="Times New Roman"/>
+                <w:sz w:val="24"/>
+                <w:szCs w:val="24"/>
+              </w:rPr>
+            </w:pPr>
+            <w:r>
+              <w:rPr>
+                <w:rFonts w:ascii="Times New Roman" w:hAnsi="Times New Roman" w:cs="Times New Roman"/>
+                <w:sz w:val="24"/>
+                <w:szCs w:val="24"/>
+              </w:rPr>
+              <w:t>Hệ thống hiển thị form nhập thông tin về nhà cung cấp mới (bao gồm tên, địa chỉ, thông tin liên hệ).</w:t>
+            </w:r>
+          </w:p>
+          <w:p>
+            <w:pPr>
+              <w:pStyle w:val="ListParagraph"/>
+              <w:numPr>
+                <w:ilvl w:val="0"/>
+                <w:numId w:val="63"/>
+              </w:numPr>
+              <w:spacing w:after="0" w:line="240" w:lineRule="auto"/>
+              <w:jc w:val="left"/>
+              <w:rPr>
+                <w:rFonts w:ascii="Times New Roman" w:eastAsia="Times New Roman" w:hAnsi="Times New Roman" w:cs="Times New Roman"/>
+                <w:sz w:val="24"/>
+                <w:szCs w:val="24"/>
+              </w:rPr>
+            </w:pPr>
+            <w:r>
+              <w:rPr>
+                <w:rFonts w:ascii="Times New Roman" w:eastAsia="Times New Roman" w:hAnsi="Times New Roman" w:cs="Times New Roman"/>
+                <w:sz w:val="24"/>
+                <w:szCs w:val="24"/>
+              </w:rPr>
+              <w:t>Nhân viên kho nhập thông tin nhà cung cấp và lưu lại.</w:t>
+            </w:r>
+          </w:p>
+          <w:p>
+            <w:pPr>
+              <w:pStyle w:val="ListParagraph"/>
+              <w:numPr>
+                <w:ilvl w:val="0"/>
+                <w:numId w:val="63"/>
+              </w:numPr>
+              <w:spacing w:after="0" w:line="240" w:lineRule="auto"/>
+              <w:jc w:val="left"/>
+              <w:rPr>
+                <w:rFonts w:ascii="Times New Roman" w:hAnsi="Times New Roman" w:cs="Times New Roman"/>
+                <w:sz w:val="24"/>
+                <w:szCs w:val="24"/>
+              </w:rPr>
+            </w:pPr>
+            <w:r>
+              <w:rPr>
+                <w:rFonts w:ascii="Times New Roman" w:eastAsia="Times New Roman" w:hAnsi="Symbol" w:cs="Times New Roman"/>
+                <w:sz w:val="24"/>
+                <w:szCs w:val="24"/>
+              </w:rPr>
+              <w:t></w:t>
+            </w:r>
+            <w:r>
+              <w:rPr>
+                <w:rFonts w:ascii="Times New Roman" w:eastAsia="Times New Roman" w:hAnsi="Times New Roman" w:cs="Times New Roman"/>
+                <w:sz w:val="24"/>
+                <w:szCs w:val="24"/>
+              </w:rPr>
+              <w:t xml:space="preserve">  Hệ thống thêm nhà cung cấp mới vào danh sách và quay lại bước 3.</w:t>
+            </w:r>
+          </w:p>
+        </w:tc>
+      </w:tr>
+    </w:tbl>
+    <w:p>
+      <w:pPr>
+        <w:rPr>
+          <w:sz w:val="24"/>
+          <w:szCs w:val="24"/>
+        </w:rPr>
+      </w:pPr>
+    </w:p>
+    <w:p>
+      <w:pPr>
+        <w:spacing w:after="160" w:line="259" w:lineRule="auto"/>
+        <w:rPr>
+          <w:sz w:val="24"/>
+          <w:szCs w:val="24"/>
+        </w:rPr>
+      </w:pPr>
+    </w:p>
+    <w:p>
+      <w:pPr>
+        <w:tabs>
+          <w:tab w:val="left" w:pos="3340"/>
+        </w:tabs>
+        <w:rPr>
+          <w:sz w:val="24"/>
+          <w:szCs w:val="24"/>
+        </w:rPr>
+      </w:pPr>
+      <w:r>
+        <w:rPr>
+          <w:sz w:val="24"/>
+          <w:szCs w:val="24"/>
+        </w:rPr>
+        <w:t>b. Bằng sơ đồ hoạt động</w:t>
+      </w:r>
+      <w:r>
+        <w:rPr>
+          <w:sz w:val="24"/>
+          <w:szCs w:val="24"/>
+        </w:rPr>
+        <w:tab/>
+      </w:r>
+    </w:p>
+    <w:p>
+      <w:pPr>
+        <w:tabs>
+          <w:tab w:val="left" w:pos="3340"/>
+        </w:tabs>
+        <w:rPr>
+          <w:sz w:val="24"/>
+          <w:szCs w:val="24"/>
+        </w:rPr>
+      </w:pPr>
+      <w:r>
+        <w:rPr>
+          <w:sz w:val="24"/>
+          <w:szCs w:val="24"/>
+        </w:rPr>
+        <w:lastRenderedPageBreak/>
+        <w:drawing>
+          <wp:inline distT="0" distB="0" distL="0" distR="0" wp14:anchorId="5A819630" wp14:editId="163B21A8">
+            <wp:extent cx="5943600" cy="4095115"/>
+            <wp:effectExtent l="0" t="0" r="0" b="635"/>
+            <wp:docPr id="281805194" name="Picture 1" descr="A screenshot of a computer&#10;&#10;Description automatically generated"/>
+            <wp:cNvGraphicFramePr>
+              <a:graphicFrameLocks xmlns:a="http://schemas.openxmlformats.org/drawingml/2006/main" noChangeAspect="1"/>
+            </wp:cNvGraphicFramePr>
+            <a:graphic xmlns:a="http://schemas.openxmlformats.org/drawingml/2006/main">
+              <a:graphicData uri="http://schemas.openxmlformats.org/drawingml/2006/picture">
+                <pic:pic xmlns:pic="http://schemas.openxmlformats.org/drawingml/2006/picture">
+                  <pic:nvPicPr>
+                    <pic:cNvPr id="281805194" name="Picture 1" descr="A screenshot of a computer&#10;&#10;Description automatically generated"/>
+                    <pic:cNvPicPr/>
+                  </pic:nvPicPr>
+                  <pic:blipFill>
+                    <a:blip r:embed="rId21"/>
+                    <a:stretch>
+                      <a:fillRect/>
+                    </a:stretch>
+                  </pic:blipFill>
+                  <pic:spPr>
+                    <a:xfrm>
+                      <a:off x="0" y="0"/>
+                      <a:ext cx="5943600" cy="4095115"/>
+                    </a:xfrm>
+                    <a:prstGeom prst="rect">
+                      <a:avLst/>
+                    </a:prstGeom>
+                  </pic:spPr>
+                </pic:pic>
+              </a:graphicData>
+            </a:graphic>
+          </wp:inline>
+        </w:drawing>
+      </w:r>
+    </w:p>
+    <w:p>
+      <w:pPr>
+        <w:rPr>
+          <w:sz w:val="24"/>
+          <w:szCs w:val="24"/>
+        </w:rPr>
+      </w:pPr>
+    </w:p>
+    <w:p>
+      <w:pPr>
+        <w:spacing w:after="160" w:line="259" w:lineRule="auto"/>
+        <w:rPr>
+          <w:sz w:val="24"/>
+          <w:szCs w:val="24"/>
+        </w:rPr>
+      </w:pPr>
+    </w:p>
+    <w:p>
+      <w:pPr>
+        <w:rPr>
+          <w:sz w:val="24"/>
+          <w:szCs w:val="24"/>
+        </w:rPr>
+      </w:pPr>
+    </w:p>
+    <w:p>
+      <w:pPr>
         <w:spacing w:after="160" w:line="278" w:lineRule="auto"/>
         <w:ind w:firstLine="0"/>
         <w:jc w:val="left"/>
@@ -9418,12 +11127,12 @@
       </w:pPr>
     </w:p>
     <w:sectPr>
-      <w:headerReference w:type="even" r:id="rId20"/>
-      <w:headerReference w:type="default" r:id="rId21"/>
-      <w:footerReference w:type="even" r:id="rId22"/>
-      <w:footerReference w:type="default" r:id="rId23"/>
-      <w:headerReference w:type="first" r:id="rId24"/>
-      <w:footerReference w:type="first" r:id="rId25"/>
+      <w:headerReference w:type="even" r:id="rId22"/>
+      <w:headerReference w:type="default" r:id="rId23"/>
+      <w:footerReference w:type="even" r:id="rId24"/>
+      <w:footerReference w:type="default" r:id="rId25"/>
+      <w:headerReference w:type="first" r:id="rId26"/>
+      <w:footerReference w:type="first" r:id="rId27"/>
       <w:pgSz w:w="11906" w:h="16838"/>
       <w:pgMar w:top="1440" w:right="1440" w:bottom="1440" w:left="1440" w:header="708" w:footer="708" w:gutter="0"/>
       <w:cols w:space="708"/>
@@ -11732,6 +13441,96 @@
     </w:lvl>
   </w:abstractNum>
   <w:abstractNum w:abstractNumId="7" w15:restartNumberingAfterBreak="0">
+    <w:nsid w:val="0B2A6A0F"/>
+    <w:multiLevelType w:val="hybridMultilevel"/>
+    <w:tmpl w:val="1E90C4F4"/>
+    <w:lvl w:ilvl="0" w:tplc="84A06AAA">
+      <w:start w:val="1"/>
+      <w:numFmt w:val="decimal"/>
+      <w:lvlText w:val="%1."/>
+      <w:lvlJc w:val="left"/>
+      <w:pPr>
+        <w:ind w:left="1080" w:hanging="360"/>
+      </w:pPr>
+      <w:rPr>
+        <w:rFonts w:hint="default"/>
+        <w:sz w:val="28"/>
+      </w:rPr>
+    </w:lvl>
+    <w:lvl w:ilvl="1" w:tplc="04090019" w:tentative="1">
+      <w:start w:val="1"/>
+      <w:numFmt w:val="lowerLetter"/>
+      <w:lvlText w:val="%2."/>
+      <w:lvlJc w:val="left"/>
+      <w:pPr>
+        <w:ind w:left="1800" w:hanging="360"/>
+      </w:pPr>
+    </w:lvl>
+    <w:lvl w:ilvl="2" w:tplc="0409001B" w:tentative="1">
+      <w:start w:val="1"/>
+      <w:numFmt w:val="lowerRoman"/>
+      <w:lvlText w:val="%3."/>
+      <w:lvlJc w:val="right"/>
+      <w:pPr>
+        <w:ind w:left="2520" w:hanging="180"/>
+      </w:pPr>
+    </w:lvl>
+    <w:lvl w:ilvl="3" w:tplc="0409000F" w:tentative="1">
+      <w:start w:val="1"/>
+      <w:numFmt w:val="decimal"/>
+      <w:lvlText w:val="%4."/>
+      <w:lvlJc w:val="left"/>
+      <w:pPr>
+        <w:ind w:left="3240" w:hanging="360"/>
+      </w:pPr>
+    </w:lvl>
+    <w:lvl w:ilvl="4" w:tplc="04090019" w:tentative="1">
+      <w:start w:val="1"/>
+      <w:numFmt w:val="lowerLetter"/>
+      <w:lvlText w:val="%5."/>
+      <w:lvlJc w:val="left"/>
+      <w:pPr>
+        <w:ind w:left="3960" w:hanging="360"/>
+      </w:pPr>
+    </w:lvl>
+    <w:lvl w:ilvl="5" w:tplc="0409001B" w:tentative="1">
+      <w:start w:val="1"/>
+      <w:numFmt w:val="lowerRoman"/>
+      <w:lvlText w:val="%6."/>
+      <w:lvlJc w:val="right"/>
+      <w:pPr>
+        <w:ind w:left="4680" w:hanging="180"/>
+      </w:pPr>
+    </w:lvl>
+    <w:lvl w:ilvl="6" w:tplc="0409000F" w:tentative="1">
+      <w:start w:val="1"/>
+      <w:numFmt w:val="decimal"/>
+      <w:lvlText w:val="%7."/>
+      <w:lvlJc w:val="left"/>
+      <w:pPr>
+        <w:ind w:left="5400" w:hanging="360"/>
+      </w:pPr>
+    </w:lvl>
+    <w:lvl w:ilvl="7" w:tplc="04090019" w:tentative="1">
+      <w:start w:val="1"/>
+      <w:numFmt w:val="lowerLetter"/>
+      <w:lvlText w:val="%8."/>
+      <w:lvlJc w:val="left"/>
+      <w:pPr>
+        <w:ind w:left="6120" w:hanging="360"/>
+      </w:pPr>
+    </w:lvl>
+    <w:lvl w:ilvl="8" w:tplc="0409001B" w:tentative="1">
+      <w:start w:val="1"/>
+      <w:numFmt w:val="lowerRoman"/>
+      <w:lvlText w:val="%9."/>
+      <w:lvlJc w:val="right"/>
+      <w:pPr>
+        <w:ind w:left="6840" w:hanging="180"/>
+      </w:pPr>
+    </w:lvl>
+  </w:abstractNum>
+  <w:abstractNum w:abstractNumId="8" w15:restartNumberingAfterBreak="0">
     <w:nsid w:val="0BF45451"/>
     <w:multiLevelType w:val="hybridMultilevel"/>
     <w:tmpl w:val="99B0841E"/>
@@ -11817,7 +13616,7 @@
       </w:pPr>
     </w:lvl>
   </w:abstractNum>
-  <w:abstractNum w:abstractNumId="8" w15:restartNumberingAfterBreak="0">
+  <w:abstractNum w:abstractNumId="9" w15:restartNumberingAfterBreak="0">
     <w:nsid w:val="0FB40D41"/>
     <w:multiLevelType w:val="hybridMultilevel"/>
     <w:tmpl w:val="3AA416EC"/>
@@ -11930,7 +13729,7 @@
       </w:rPr>
     </w:lvl>
   </w:abstractNum>
-  <w:abstractNum w:abstractNumId="9" w15:restartNumberingAfterBreak="0">
+  <w:abstractNum w:abstractNumId="10" w15:restartNumberingAfterBreak="0">
     <w:nsid w:val="15004ADE"/>
     <w:multiLevelType w:val="multilevel"/>
     <w:tmpl w:val="D592D258"/>
@@ -12044,7 +13843,120 @@
       </w:rPr>
     </w:lvl>
   </w:abstractNum>
-  <w:abstractNum w:abstractNumId="10" w15:restartNumberingAfterBreak="0">
+  <w:abstractNum w:abstractNumId="11" w15:restartNumberingAfterBreak="0">
+    <w:nsid w:val="152149D4"/>
+    <w:multiLevelType w:val="multilevel"/>
+    <w:tmpl w:val="1FCC37B6"/>
+    <w:lvl w:ilvl="0">
+      <w:start w:val="1"/>
+      <w:numFmt w:val="decimal"/>
+      <w:lvlText w:val="%1."/>
+      <w:lvlJc w:val="left"/>
+      <w:pPr>
+        <w:tabs>
+          <w:tab w:val="num" w:pos="720"/>
+        </w:tabs>
+        <w:ind w:left="720" w:hanging="360"/>
+      </w:pPr>
+    </w:lvl>
+    <w:lvl w:ilvl="1" w:tentative="1">
+      <w:start w:val="1"/>
+      <w:numFmt w:val="decimal"/>
+      <w:lvlText w:val="%2."/>
+      <w:lvlJc w:val="left"/>
+      <w:pPr>
+        <w:tabs>
+          <w:tab w:val="num" w:pos="1440"/>
+        </w:tabs>
+        <w:ind w:left="1440" w:hanging="360"/>
+      </w:pPr>
+    </w:lvl>
+    <w:lvl w:ilvl="2" w:tentative="1">
+      <w:start w:val="1"/>
+      <w:numFmt w:val="decimal"/>
+      <w:lvlText w:val="%3."/>
+      <w:lvlJc w:val="left"/>
+      <w:pPr>
+        <w:tabs>
+          <w:tab w:val="num" w:pos="2160"/>
+        </w:tabs>
+        <w:ind w:left="2160" w:hanging="360"/>
+      </w:pPr>
+    </w:lvl>
+    <w:lvl w:ilvl="3" w:tentative="1">
+      <w:start w:val="1"/>
+      <w:numFmt w:val="decimal"/>
+      <w:lvlText w:val="%4."/>
+      <w:lvlJc w:val="left"/>
+      <w:pPr>
+        <w:tabs>
+          <w:tab w:val="num" w:pos="2880"/>
+        </w:tabs>
+        <w:ind w:left="2880" w:hanging="360"/>
+      </w:pPr>
+    </w:lvl>
+    <w:lvl w:ilvl="4" w:tentative="1">
+      <w:start w:val="1"/>
+      <w:numFmt w:val="decimal"/>
+      <w:lvlText w:val="%5."/>
+      <w:lvlJc w:val="left"/>
+      <w:pPr>
+        <w:tabs>
+          <w:tab w:val="num" w:pos="3600"/>
+        </w:tabs>
+        <w:ind w:left="3600" w:hanging="360"/>
+      </w:pPr>
+    </w:lvl>
+    <w:lvl w:ilvl="5" w:tentative="1">
+      <w:start w:val="1"/>
+      <w:numFmt w:val="decimal"/>
+      <w:lvlText w:val="%6."/>
+      <w:lvlJc w:val="left"/>
+      <w:pPr>
+        <w:tabs>
+          <w:tab w:val="num" w:pos="4320"/>
+        </w:tabs>
+        <w:ind w:left="4320" w:hanging="360"/>
+      </w:pPr>
+    </w:lvl>
+    <w:lvl w:ilvl="6" w:tentative="1">
+      <w:start w:val="1"/>
+      <w:numFmt w:val="decimal"/>
+      <w:lvlText w:val="%7."/>
+      <w:lvlJc w:val="left"/>
+      <w:pPr>
+        <w:tabs>
+          <w:tab w:val="num" w:pos="5040"/>
+        </w:tabs>
+        <w:ind w:left="5040" w:hanging="360"/>
+      </w:pPr>
+    </w:lvl>
+    <w:lvl w:ilvl="7" w:tentative="1">
+      <w:start w:val="1"/>
+      <w:numFmt w:val="decimal"/>
+      <w:lvlText w:val="%8."/>
+      <w:lvlJc w:val="left"/>
+      <w:pPr>
+        <w:tabs>
+          <w:tab w:val="num" w:pos="5760"/>
+        </w:tabs>
+        <w:ind w:left="5760" w:hanging="360"/>
+      </w:pPr>
+    </w:lvl>
+    <w:lvl w:ilvl="8" w:tentative="1">
+      <w:start w:val="1"/>
+      <w:numFmt w:val="decimal"/>
+      <w:lvlText w:val="%9."/>
+      <w:lvlJc w:val="left"/>
+      <w:pPr>
+        <w:tabs>
+          <w:tab w:val="num" w:pos="6480"/>
+        </w:tabs>
+        <w:ind w:left="6480" w:hanging="360"/>
+      </w:pPr>
+    </w:lvl>
+  </w:abstractNum>
+  <w:abstractNum w:abstractNumId="12" w15:restartNumberingAfterBreak="0">
     <w:nsid w:val="1DFA3874"/>
     <w:multiLevelType w:val="hybridMultilevel"/>
     <w:tmpl w:val="01BABC16"/>
@@ -12134,7 +14046,7 @@
       </w:pPr>
     </w:lvl>
   </w:abstractNum>
-  <w:abstractNum w:abstractNumId="11" w15:restartNumberingAfterBreak="0">
+  <w:abstractNum w:abstractNumId="13" w15:restartNumberingAfterBreak="0">
     <w:nsid w:val="1EE5678E"/>
     <w:multiLevelType w:val="multilevel"/>
     <w:tmpl w:val="0DB678F6"/>
@@ -12283,7 +14195,7 @@
       </w:rPr>
     </w:lvl>
   </w:abstractNum>
-  <w:abstractNum w:abstractNumId="12" w15:restartNumberingAfterBreak="0">
+  <w:abstractNum w:abstractNumId="14" w15:restartNumberingAfterBreak="0">
     <w:nsid w:val="20120F66"/>
     <w:multiLevelType w:val="hybridMultilevel"/>
     <w:tmpl w:val="BD2CD9CC"/>
@@ -12396,7 +14308,7 @@
       </w:rPr>
     </w:lvl>
   </w:abstractNum>
-  <w:abstractNum w:abstractNumId="13" w15:restartNumberingAfterBreak="0">
+  <w:abstractNum w:abstractNumId="15" w15:restartNumberingAfterBreak="0">
     <w:nsid w:val="22C81791"/>
     <w:multiLevelType w:val="hybridMultilevel"/>
     <w:tmpl w:val="01BABC16"/>
@@ -12486,7 +14398,120 @@
       </w:pPr>
     </w:lvl>
   </w:abstractNum>
-  <w:abstractNum w:abstractNumId="14" w15:restartNumberingAfterBreak="0">
+  <w:abstractNum w:abstractNumId="16" w15:restartNumberingAfterBreak="0">
+    <w:nsid w:val="27812C57"/>
+    <w:multiLevelType w:val="multilevel"/>
+    <w:tmpl w:val="A4BC368C"/>
+    <w:lvl w:ilvl="0">
+      <w:start w:val="1"/>
+      <w:numFmt w:val="decimal"/>
+      <w:lvlText w:val="%1."/>
+      <w:lvlJc w:val="left"/>
+      <w:pPr>
+        <w:tabs>
+          <w:tab w:val="num" w:pos="720"/>
+        </w:tabs>
+        <w:ind w:left="720" w:hanging="360"/>
+      </w:pPr>
+    </w:lvl>
+    <w:lvl w:ilvl="1" w:tentative="1">
+      <w:start w:val="1"/>
+      <w:numFmt w:val="decimal"/>
+      <w:lvlText w:val="%2."/>
+      <w:lvlJc w:val="left"/>
+      <w:pPr>
+        <w:tabs>
+          <w:tab w:val="num" w:pos="1440"/>
+        </w:tabs>
+        <w:ind w:left="1440" w:hanging="360"/>
+      </w:pPr>
+    </w:lvl>
+    <w:lvl w:ilvl="2" w:tentative="1">
+      <w:start w:val="1"/>
+      <w:numFmt w:val="decimal"/>
+      <w:lvlText w:val="%3."/>
+      <w:lvlJc w:val="left"/>
+      <w:pPr>
+        <w:tabs>
+          <w:tab w:val="num" w:pos="2160"/>
+        </w:tabs>
+        <w:ind w:left="2160" w:hanging="360"/>
+      </w:pPr>
+    </w:lvl>
+    <w:lvl w:ilvl="3" w:tentative="1">
+      <w:start w:val="1"/>
+      <w:numFmt w:val="decimal"/>
+      <w:lvlText w:val="%4."/>
+      <w:lvlJc w:val="left"/>
+      <w:pPr>
+        <w:tabs>
+          <w:tab w:val="num" w:pos="2880"/>
+        </w:tabs>
+        <w:ind w:left="2880" w:hanging="360"/>
+      </w:pPr>
+    </w:lvl>
+    <w:lvl w:ilvl="4" w:tentative="1">
+      <w:start w:val="1"/>
+      <w:numFmt w:val="decimal"/>
+      <w:lvlText w:val="%5."/>
+      <w:lvlJc w:val="left"/>
+      <w:pPr>
+        <w:tabs>
+          <w:tab w:val="num" w:pos="3600"/>
+        </w:tabs>
+        <w:ind w:left="3600" w:hanging="360"/>
+      </w:pPr>
+    </w:lvl>
+    <w:lvl w:ilvl="5" w:tentative="1">
+      <w:start w:val="1"/>
+      <w:numFmt w:val="decimal"/>
+      <w:lvlText w:val="%6."/>
+      <w:lvlJc w:val="left"/>
+      <w:pPr>
+        <w:tabs>
+          <w:tab w:val="num" w:pos="4320"/>
+        </w:tabs>
+        <w:ind w:left="4320" w:hanging="360"/>
+      </w:pPr>
+    </w:lvl>
+    <w:lvl w:ilvl="6" w:tentative="1">
+      <w:start w:val="1"/>
+      <w:numFmt w:val="decimal"/>
+      <w:lvlText w:val="%7."/>
+      <w:lvlJc w:val="left"/>
+      <w:pPr>
+        <w:tabs>
+          <w:tab w:val="num" w:pos="5040"/>
+        </w:tabs>
+        <w:ind w:left="5040" w:hanging="360"/>
+      </w:pPr>
+    </w:lvl>
+    <w:lvl w:ilvl="7" w:tentative="1">
+      <w:start w:val="1"/>
+      <w:numFmt w:val="decimal"/>
+      <w:lvlText w:val="%8."/>
+      <w:lvlJc w:val="left"/>
+      <w:pPr>
+        <w:tabs>
+          <w:tab w:val="num" w:pos="5760"/>
+        </w:tabs>
+        <w:ind w:left="5760" w:hanging="360"/>
+      </w:pPr>
+    </w:lvl>
+    <w:lvl w:ilvl="8" w:tentative="1">
+      <w:start w:val="1"/>
+      <w:numFmt w:val="decimal"/>
+      <w:lvlText w:val="%9."/>
+      <w:lvlJc w:val="left"/>
+      <w:pPr>
+        <w:tabs>
+          <w:tab w:val="num" w:pos="6480"/>
+        </w:tabs>
+        <w:ind w:left="6480" w:hanging="360"/>
+      </w:pPr>
+    </w:lvl>
+  </w:abstractNum>
+  <w:abstractNum w:abstractNumId="17" w15:restartNumberingAfterBreak="0">
     <w:nsid w:val="27E95242"/>
     <w:multiLevelType w:val="hybridMultilevel"/>
     <w:tmpl w:val="01BABC16"/>
@@ -12576,7 +14601,7 @@
       </w:pPr>
     </w:lvl>
   </w:abstractNum>
-  <w:abstractNum w:abstractNumId="15" w15:restartNumberingAfterBreak="0">
+  <w:abstractNum w:abstractNumId="18" w15:restartNumberingAfterBreak="0">
     <w:nsid w:val="2BE81D04"/>
     <w:multiLevelType w:val="hybridMultilevel"/>
     <w:tmpl w:val="C646F606"/>
@@ -12689,7 +14714,7 @@
       </w:rPr>
     </w:lvl>
   </w:abstractNum>
-  <w:abstractNum w:abstractNumId="16" w15:restartNumberingAfterBreak="0">
+  <w:abstractNum w:abstractNumId="19" w15:restartNumberingAfterBreak="0">
     <w:nsid w:val="2CA56CB0"/>
     <w:multiLevelType w:val="multilevel"/>
     <w:tmpl w:val="E09ECF14"/>
@@ -12803,7 +14828,7 @@
       </w:rPr>
     </w:lvl>
   </w:abstractNum>
-  <w:abstractNum w:abstractNumId="17" w15:restartNumberingAfterBreak="0">
+  <w:abstractNum w:abstractNumId="20" w15:restartNumberingAfterBreak="0">
     <w:nsid w:val="2ED73612"/>
     <w:multiLevelType w:val="hybridMultilevel"/>
     <w:tmpl w:val="075233FE"/>
@@ -12889,7 +14914,7 @@
       </w:pPr>
     </w:lvl>
   </w:abstractNum>
-  <w:abstractNum w:abstractNumId="18" w15:restartNumberingAfterBreak="0">
+  <w:abstractNum w:abstractNumId="21" w15:restartNumberingAfterBreak="0">
     <w:nsid w:val="2FC00CFA"/>
     <w:multiLevelType w:val="multilevel"/>
     <w:tmpl w:val="E4D0A844"/>
@@ -13038,7 +15063,7 @@
       </w:rPr>
     </w:lvl>
   </w:abstractNum>
-  <w:abstractNum w:abstractNumId="19" w15:restartNumberingAfterBreak="0">
+  <w:abstractNum w:abstractNumId="22" w15:restartNumberingAfterBreak="0">
     <w:nsid w:val="33DF3099"/>
     <w:multiLevelType w:val="hybridMultilevel"/>
     <w:tmpl w:val="52366878"/>
@@ -13124,7 +15149,7 @@
       </w:pPr>
     </w:lvl>
   </w:abstractNum>
-  <w:abstractNum w:abstractNumId="20" w15:restartNumberingAfterBreak="0">
+  <w:abstractNum w:abstractNumId="23" w15:restartNumberingAfterBreak="0">
     <w:nsid w:val="37C8275E"/>
     <w:multiLevelType w:val="hybridMultilevel"/>
     <w:tmpl w:val="F3B63214"/>
@@ -13237,7 +15262,7 @@
       </w:rPr>
     </w:lvl>
   </w:abstractNum>
-  <w:abstractNum w:abstractNumId="21" w15:restartNumberingAfterBreak="0">
+  <w:abstractNum w:abstractNumId="24" w15:restartNumberingAfterBreak="0">
     <w:nsid w:val="393155F7"/>
     <w:multiLevelType w:val="multilevel"/>
     <w:tmpl w:val="4809001F"/>
@@ -13323,7 +15348,7 @@
       </w:pPr>
     </w:lvl>
   </w:abstractNum>
-  <w:abstractNum w:abstractNumId="22" w15:restartNumberingAfterBreak="0">
+  <w:abstractNum w:abstractNumId="25" w15:restartNumberingAfterBreak="0">
     <w:nsid w:val="398A2F26"/>
     <w:multiLevelType w:val="hybridMultilevel"/>
     <w:tmpl w:val="18664B98"/>
@@ -13436,7 +15461,7 @@
       </w:rPr>
     </w:lvl>
   </w:abstractNum>
-  <w:abstractNum w:abstractNumId="23" w15:restartNumberingAfterBreak="0">
+  <w:abstractNum w:abstractNumId="26" w15:restartNumberingAfterBreak="0">
     <w:nsid w:val="3D936092"/>
     <w:multiLevelType w:val="hybridMultilevel"/>
     <w:tmpl w:val="01BABC16"/>
@@ -13526,7 +15551,7 @@
       </w:pPr>
     </w:lvl>
   </w:abstractNum>
-  <w:abstractNum w:abstractNumId="24" w15:restartNumberingAfterBreak="0">
+  <w:abstractNum w:abstractNumId="27" w15:restartNumberingAfterBreak="0">
     <w:nsid w:val="43B00C3C"/>
     <w:multiLevelType w:val="hybridMultilevel"/>
     <w:tmpl w:val="3D124520"/>
@@ -13612,7 +15637,7 @@
       </w:pPr>
     </w:lvl>
   </w:abstractNum>
-  <w:abstractNum w:abstractNumId="25" w15:restartNumberingAfterBreak="0">
+  <w:abstractNum w:abstractNumId="28" w15:restartNumberingAfterBreak="0">
     <w:nsid w:val="44727AE9"/>
     <w:multiLevelType w:val="hybridMultilevel"/>
     <w:tmpl w:val="032271B8"/>
@@ -13725,7 +15750,7 @@
       </w:rPr>
     </w:lvl>
   </w:abstractNum>
-  <w:abstractNum w:abstractNumId="26" w15:restartNumberingAfterBreak="0">
+  <w:abstractNum w:abstractNumId="29" w15:restartNumberingAfterBreak="0">
     <w:nsid w:val="460279F0"/>
     <w:multiLevelType w:val="hybridMultilevel"/>
     <w:tmpl w:val="A1023B80"/>
@@ -13838,7 +15863,7 @@
       </w:rPr>
     </w:lvl>
   </w:abstractNum>
-  <w:abstractNum w:abstractNumId="27" w15:restartNumberingAfterBreak="0">
+  <w:abstractNum w:abstractNumId="30" w15:restartNumberingAfterBreak="0">
     <w:nsid w:val="47722557"/>
     <w:multiLevelType w:val="hybridMultilevel"/>
     <w:tmpl w:val="5E486CF2"/>
@@ -13951,7 +15976,7 @@
       </w:rPr>
     </w:lvl>
   </w:abstractNum>
-  <w:abstractNum w:abstractNumId="28" w15:restartNumberingAfterBreak="0">
+  <w:abstractNum w:abstractNumId="31" w15:restartNumberingAfterBreak="0">
     <w:nsid w:val="4D1A1D29"/>
     <w:multiLevelType w:val="hybridMultilevel"/>
     <w:tmpl w:val="C39606C2"/>
@@ -14064,7 +16089,7 @@
       </w:rPr>
     </w:lvl>
   </w:abstractNum>
-  <w:abstractNum w:abstractNumId="29" w15:restartNumberingAfterBreak="0">
+  <w:abstractNum w:abstractNumId="32" w15:restartNumberingAfterBreak="0">
     <w:nsid w:val="4DF9006F"/>
     <w:multiLevelType w:val="multilevel"/>
     <w:tmpl w:val="4809001F"/>
@@ -14150,7 +16175,7 @@
       </w:pPr>
     </w:lvl>
   </w:abstractNum>
-  <w:abstractNum w:abstractNumId="30" w15:restartNumberingAfterBreak="0">
+  <w:abstractNum w:abstractNumId="33" w15:restartNumberingAfterBreak="0">
     <w:nsid w:val="4E154D4A"/>
     <w:multiLevelType w:val="hybridMultilevel"/>
     <w:tmpl w:val="4CDAB320"/>
@@ -14236,7 +16261,7 @@
       </w:pPr>
     </w:lvl>
   </w:abstractNum>
-  <w:abstractNum w:abstractNumId="31" w15:restartNumberingAfterBreak="0">
+  <w:abstractNum w:abstractNumId="34" w15:restartNumberingAfterBreak="0">
     <w:nsid w:val="4FDA1213"/>
     <w:multiLevelType w:val="hybridMultilevel"/>
     <w:tmpl w:val="4CDAB320"/>
@@ -14322,7 +16347,97 @@
       </w:pPr>
     </w:lvl>
   </w:abstractNum>
-  <w:abstractNum w:abstractNumId="32" w15:restartNumberingAfterBreak="0">
+  <w:abstractNum w:abstractNumId="35" w15:restartNumberingAfterBreak="0">
+    <w:nsid w:val="5138145F"/>
+    <w:multiLevelType w:val="hybridMultilevel"/>
+    <w:tmpl w:val="5712AE74"/>
+    <w:lvl w:ilvl="0" w:tplc="84A06AAA">
+      <w:start w:val="1"/>
+      <w:numFmt w:val="decimal"/>
+      <w:lvlText w:val="%1."/>
+      <w:lvlJc w:val="left"/>
+      <w:pPr>
+        <w:ind w:left="720" w:hanging="360"/>
+      </w:pPr>
+      <w:rPr>
+        <w:rFonts w:hint="default"/>
+        <w:sz w:val="28"/>
+      </w:rPr>
+    </w:lvl>
+    <w:lvl w:ilvl="1" w:tplc="04090019" w:tentative="1">
+      <w:start w:val="1"/>
+      <w:numFmt w:val="lowerLetter"/>
+      <w:lvlText w:val="%2."/>
+      <w:lvlJc w:val="left"/>
+      <w:pPr>
+        <w:ind w:left="1440" w:hanging="360"/>
+      </w:pPr>
+    </w:lvl>
+    <w:lvl w:ilvl="2" w:tplc="0409001B" w:tentative="1">
+      <w:start w:val="1"/>
+      <w:numFmt w:val="lowerRoman"/>
+      <w:lvlText w:val="%3."/>
+      <w:lvlJc w:val="right"/>
+      <w:pPr>
+        <w:ind w:left="2160" w:hanging="180"/>
+      </w:pPr>
+    </w:lvl>
+    <w:lvl w:ilvl="3" w:tplc="0409000F" w:tentative="1">
+      <w:start w:val="1"/>
+      <w:numFmt w:val="decimal"/>
+      <w:lvlText w:val="%4."/>
+      <w:lvlJc w:val="left"/>
+      <w:pPr>
+        <w:ind w:left="2880" w:hanging="360"/>
+      </w:pPr>
+    </w:lvl>
+    <w:lvl w:ilvl="4" w:tplc="04090019" w:tentative="1">
+      <w:start w:val="1"/>
+      <w:numFmt w:val="lowerLetter"/>
+      <w:lvlText w:val="%5."/>
+      <w:lvlJc w:val="left"/>
+      <w:pPr>
+        <w:ind w:left="3600" w:hanging="360"/>
+      </w:pPr>
+    </w:lvl>
+    <w:lvl w:ilvl="5" w:tplc="0409001B" w:tentative="1">
+      <w:start w:val="1"/>
+      <w:numFmt w:val="lowerRoman"/>
+      <w:lvlText w:val="%6."/>
+      <w:lvlJc w:val="right"/>
+      <w:pPr>
+        <w:ind w:left="4320" w:hanging="180"/>
+      </w:pPr>
+    </w:lvl>
+    <w:lvl w:ilvl="6" w:tplc="0409000F" w:tentative="1">
+      <w:start w:val="1"/>
+      <w:numFmt w:val="decimal"/>
+      <w:lvlText w:val="%7."/>
+      <w:lvlJc w:val="left"/>
+      <w:pPr>
+        <w:ind w:left="5040" w:hanging="360"/>
+      </w:pPr>
+    </w:lvl>
+    <w:lvl w:ilvl="7" w:tplc="04090019" w:tentative="1">
+      <w:start w:val="1"/>
+      <w:numFmt w:val="lowerLetter"/>
+      <w:lvlText w:val="%8."/>
+      <w:lvlJc w:val="left"/>
+      <w:pPr>
+        <w:ind w:left="5760" w:hanging="360"/>
+      </w:pPr>
+    </w:lvl>
+    <w:lvl w:ilvl="8" w:tplc="0409001B" w:tentative="1">
+      <w:start w:val="1"/>
+      <w:numFmt w:val="lowerRoman"/>
+      <w:lvlText w:val="%9."/>
+      <w:lvlJc w:val="right"/>
+      <w:pPr>
+        <w:ind w:left="6480" w:hanging="180"/>
+      </w:pPr>
+    </w:lvl>
+  </w:abstractNum>
+  <w:abstractNum w:abstractNumId="36" w15:restartNumberingAfterBreak="0">
     <w:nsid w:val="5151516D"/>
     <w:multiLevelType w:val="hybridMultilevel"/>
     <w:tmpl w:val="0B90DD90"/>
@@ -14435,7 +16550,7 @@
       </w:rPr>
     </w:lvl>
   </w:abstractNum>
-  <w:abstractNum w:abstractNumId="33" w15:restartNumberingAfterBreak="0">
+  <w:abstractNum w:abstractNumId="37" w15:restartNumberingAfterBreak="0">
     <w:nsid w:val="55EF782D"/>
     <w:multiLevelType w:val="hybridMultilevel"/>
     <w:tmpl w:val="3D7E6E5A"/>
@@ -14548,7 +16663,7 @@
       </w:rPr>
     </w:lvl>
   </w:abstractNum>
-  <w:abstractNum w:abstractNumId="34" w15:restartNumberingAfterBreak="0">
+  <w:abstractNum w:abstractNumId="38" w15:restartNumberingAfterBreak="0">
     <w:nsid w:val="594D3430"/>
     <w:multiLevelType w:val="hybridMultilevel"/>
     <w:tmpl w:val="A784058E"/>
@@ -14661,7 +16776,7 @@
       </w:rPr>
     </w:lvl>
   </w:abstractNum>
-  <w:abstractNum w:abstractNumId="35" w15:restartNumberingAfterBreak="0">
+  <w:abstractNum w:abstractNumId="39" w15:restartNumberingAfterBreak="0">
     <w:nsid w:val="5A430E89"/>
     <w:multiLevelType w:val="hybridMultilevel"/>
     <w:tmpl w:val="EDB4C7B8"/>
@@ -14747,7 +16862,7 @@
       </w:pPr>
     </w:lvl>
   </w:abstractNum>
-  <w:abstractNum w:abstractNumId="36" w15:restartNumberingAfterBreak="0">
+  <w:abstractNum w:abstractNumId="40" w15:restartNumberingAfterBreak="0">
     <w:nsid w:val="5A8B44DE"/>
     <w:multiLevelType w:val="hybridMultilevel"/>
     <w:tmpl w:val="7B8634E8"/>
@@ -14860,7 +16975,7 @@
       </w:rPr>
     </w:lvl>
   </w:abstractNum>
-  <w:abstractNum w:abstractNumId="37" w15:restartNumberingAfterBreak="0">
+  <w:abstractNum w:abstractNumId="41" w15:restartNumberingAfterBreak="0">
     <w:nsid w:val="5B8132A6"/>
     <w:multiLevelType w:val="hybridMultilevel"/>
     <w:tmpl w:val="01BABC16"/>
@@ -14950,7 +17065,7 @@
       </w:pPr>
     </w:lvl>
   </w:abstractNum>
-  <w:abstractNum w:abstractNumId="38" w15:restartNumberingAfterBreak="0">
+  <w:abstractNum w:abstractNumId="42" w15:restartNumberingAfterBreak="0">
     <w:nsid w:val="5DDA4AD7"/>
     <w:multiLevelType w:val="hybridMultilevel"/>
     <w:tmpl w:val="AB7E8298"/>
@@ -15036,7 +17151,119 @@
       </w:pPr>
     </w:lvl>
   </w:abstractNum>
-  <w:abstractNum w:abstractNumId="39" w15:restartNumberingAfterBreak="0">
+  <w:abstractNum w:abstractNumId="43" w15:restartNumberingAfterBreak="0">
+    <w:nsid w:val="5E162EC4"/>
+    <w:multiLevelType w:val="multilevel"/>
+    <w:tmpl w:val="83F243A4"/>
+    <w:lvl w:ilvl="0">
+      <w:start w:val="1"/>
+      <w:numFmt w:val="decimal"/>
+      <w:lvlText w:val="%1."/>
+      <w:lvlJc w:val="left"/>
+      <w:pPr>
+        <w:tabs>
+          <w:tab w:val="num" w:pos="720"/>
+        </w:tabs>
+        <w:ind w:left="720" w:hanging="360"/>
+      </w:pPr>
+    </w:lvl>
+    <w:lvl w:ilvl="1">
+      <w:numFmt w:val="bullet"/>
+      <w:lvlText w:val=""/>
+      <w:lvlJc w:val="left"/>
+      <w:pPr>
+        <w:ind w:left="1440" w:hanging="360"/>
+      </w:pPr>
+      <w:rPr>
+        <w:rFonts w:ascii="Symbol" w:eastAsia="Times New Roman" w:hAnsi="Symbol" w:cs="Times New Roman" w:hint="default"/>
+      </w:rPr>
+    </w:lvl>
+    <w:lvl w:ilvl="2" w:tentative="1">
+      <w:start w:val="1"/>
+      <w:numFmt w:val="decimal"/>
+      <w:lvlText w:val="%3."/>
+      <w:lvlJc w:val="left"/>
+      <w:pPr>
+        <w:tabs>
+          <w:tab w:val="num" w:pos="2160"/>
+        </w:tabs>
+        <w:ind w:left="2160" w:hanging="360"/>
+      </w:pPr>
+    </w:lvl>
+    <w:lvl w:ilvl="3" w:tentative="1">
+      <w:start w:val="1"/>
+      <w:numFmt w:val="decimal"/>
+      <w:lvlText w:val="%4."/>
+      <w:lvlJc w:val="left"/>
+      <w:pPr>
+        <w:tabs>
+          <w:tab w:val="num" w:pos="2880"/>
+        </w:tabs>
+        <w:ind w:left="2880" w:hanging="360"/>
+      </w:pPr>
+    </w:lvl>
+    <w:lvl w:ilvl="4" w:tentative="1">
+      <w:start w:val="1"/>
+      <w:numFmt w:val="decimal"/>
+      <w:lvlText w:val="%5."/>
+      <w:lvlJc w:val="left"/>
+      <w:pPr>
+        <w:tabs>
+          <w:tab w:val="num" w:pos="3600"/>
+        </w:tabs>
+        <w:ind w:left="3600" w:hanging="360"/>
+      </w:pPr>
+    </w:lvl>
+    <w:lvl w:ilvl="5" w:tentative="1">
+      <w:start w:val="1"/>
+      <w:numFmt w:val="decimal"/>
+      <w:lvlText w:val="%6."/>
+      <w:lvlJc w:val="left"/>
+      <w:pPr>
+        <w:tabs>
+          <w:tab w:val="num" w:pos="4320"/>
+        </w:tabs>
+        <w:ind w:left="4320" w:hanging="360"/>
+      </w:pPr>
+    </w:lvl>
+    <w:lvl w:ilvl="6" w:tentative="1">
+      <w:start w:val="1"/>
+      <w:numFmt w:val="decimal"/>
+      <w:lvlText w:val="%7."/>
+      <w:lvlJc w:val="left"/>
+      <w:pPr>
+        <w:tabs>
+          <w:tab w:val="num" w:pos="5040"/>
+        </w:tabs>
+        <w:ind w:left="5040" w:hanging="360"/>
+      </w:pPr>
+    </w:lvl>
+    <w:lvl w:ilvl="7" w:tentative="1">
+      <w:start w:val="1"/>
+      <w:numFmt w:val="decimal"/>
+      <w:lvlText w:val="%8."/>
+      <w:lvlJc w:val="left"/>
+      <w:pPr>
+        <w:tabs>
+          <w:tab w:val="num" w:pos="5760"/>
+        </w:tabs>
+        <w:ind w:left="5760" w:hanging="360"/>
+      </w:pPr>
+    </w:lvl>
+    <w:lvl w:ilvl="8" w:tentative="1">
+      <w:start w:val="1"/>
+      <w:numFmt w:val="decimal"/>
+      <w:lvlText w:val="%9."/>
+      <w:lvlJc w:val="left"/>
+      <w:pPr>
+        <w:tabs>
+          <w:tab w:val="num" w:pos="6480"/>
+        </w:tabs>
+        <w:ind w:left="6480" w:hanging="360"/>
+      </w:pPr>
+    </w:lvl>
+  </w:abstractNum>
+  <w:abstractNum w:abstractNumId="44" w15:restartNumberingAfterBreak="0">
     <w:nsid w:val="5E3B3EC0"/>
     <w:multiLevelType w:val="hybridMultilevel"/>
     <w:tmpl w:val="8F18FF4E"/>
@@ -15149,7 +17376,7 @@
       </w:rPr>
     </w:lvl>
   </w:abstractNum>
-  <w:abstractNum w:abstractNumId="40" w15:restartNumberingAfterBreak="0">
+  <w:abstractNum w:abstractNumId="45" w15:restartNumberingAfterBreak="0">
     <w:nsid w:val="5EF361E9"/>
     <w:multiLevelType w:val="hybridMultilevel"/>
     <w:tmpl w:val="01BABC16"/>
@@ -15239,7 +17466,7 @@
       </w:pPr>
     </w:lvl>
   </w:abstractNum>
-  <w:abstractNum w:abstractNumId="41" w15:restartNumberingAfterBreak="0">
+  <w:abstractNum w:abstractNumId="46" w15:restartNumberingAfterBreak="0">
     <w:nsid w:val="5F4F353B"/>
     <w:multiLevelType w:val="hybridMultilevel"/>
     <w:tmpl w:val="CF0A5D1C"/>
@@ -15451,7 +17678,7 @@
       </w:rPr>
     </w:lvl>
   </w:abstractNum>
-  <w:abstractNum w:abstractNumId="42" w15:restartNumberingAfterBreak="0">
+  <w:abstractNum w:abstractNumId="47" w15:restartNumberingAfterBreak="0">
     <w:nsid w:val="60085EE4"/>
     <w:multiLevelType w:val="hybridMultilevel"/>
     <w:tmpl w:val="01BABC16"/>
@@ -15541,7 +17768,7 @@
       </w:pPr>
     </w:lvl>
   </w:abstractNum>
-  <w:abstractNum w:abstractNumId="43" w15:restartNumberingAfterBreak="0">
+  <w:abstractNum w:abstractNumId="48" w15:restartNumberingAfterBreak="0">
     <w:nsid w:val="60B82EA3"/>
     <w:multiLevelType w:val="hybridMultilevel"/>
     <w:tmpl w:val="AB345B12"/>
@@ -15654,7 +17881,7 @@
       </w:rPr>
     </w:lvl>
   </w:abstractNum>
-  <w:abstractNum w:abstractNumId="44" w15:restartNumberingAfterBreak="0">
+  <w:abstractNum w:abstractNumId="49" w15:restartNumberingAfterBreak="0">
     <w:nsid w:val="624A001E"/>
     <w:multiLevelType w:val="hybridMultilevel"/>
     <w:tmpl w:val="717C0A7A"/>
@@ -15767,7 +17994,7 @@
       </w:rPr>
     </w:lvl>
   </w:abstractNum>
-  <w:abstractNum w:abstractNumId="45" w15:restartNumberingAfterBreak="0">
+  <w:abstractNum w:abstractNumId="50" w15:restartNumberingAfterBreak="0">
     <w:nsid w:val="62CC7DD2"/>
     <w:multiLevelType w:val="multilevel"/>
     <w:tmpl w:val="8102B1CC"/>
@@ -15916,7 +18143,7 @@
       </w:rPr>
     </w:lvl>
   </w:abstractNum>
-  <w:abstractNum w:abstractNumId="46" w15:restartNumberingAfterBreak="0">
+  <w:abstractNum w:abstractNumId="51" w15:restartNumberingAfterBreak="0">
     <w:nsid w:val="63BB4065"/>
     <w:multiLevelType w:val="hybridMultilevel"/>
     <w:tmpl w:val="01BABC16"/>
@@ -16006,7 +18233,7 @@
       </w:pPr>
     </w:lvl>
   </w:abstractNum>
-  <w:abstractNum w:abstractNumId="47" w15:restartNumberingAfterBreak="0">
+  <w:abstractNum w:abstractNumId="52" w15:restartNumberingAfterBreak="0">
     <w:nsid w:val="6A9358A8"/>
     <w:multiLevelType w:val="hybridMultilevel"/>
     <w:tmpl w:val="01BABC16"/>
@@ -16096,7 +18323,7 @@
       </w:pPr>
     </w:lvl>
   </w:abstractNum>
-  <w:abstractNum w:abstractNumId="48" w15:restartNumberingAfterBreak="0">
+  <w:abstractNum w:abstractNumId="53" w15:restartNumberingAfterBreak="0">
     <w:nsid w:val="6CF77F9F"/>
     <w:multiLevelType w:val="hybridMultilevel"/>
     <w:tmpl w:val="AE545962"/>
@@ -16209,7 +18436,7 @@
       </w:rPr>
     </w:lvl>
   </w:abstractNum>
-  <w:abstractNum w:abstractNumId="49" w15:restartNumberingAfterBreak="0">
+  <w:abstractNum w:abstractNumId="54" w15:restartNumberingAfterBreak="0">
     <w:nsid w:val="6D9B1BBC"/>
     <w:multiLevelType w:val="hybridMultilevel"/>
     <w:tmpl w:val="A40CD888"/>
@@ -16295,7 +18522,7 @@
       </w:pPr>
     </w:lvl>
   </w:abstractNum>
-  <w:abstractNum w:abstractNumId="50" w15:restartNumberingAfterBreak="0">
+  <w:abstractNum w:abstractNumId="55" w15:restartNumberingAfterBreak="0">
     <w:nsid w:val="70165954"/>
     <w:multiLevelType w:val="multilevel"/>
     <w:tmpl w:val="63C61C26"/>
@@ -16408,7 +18635,7 @@
       </w:pPr>
     </w:lvl>
   </w:abstractNum>
-  <w:abstractNum w:abstractNumId="51" w15:restartNumberingAfterBreak="0">
+  <w:abstractNum w:abstractNumId="56" w15:restartNumberingAfterBreak="0">
     <w:nsid w:val="7109395E"/>
     <w:multiLevelType w:val="hybridMultilevel"/>
     <w:tmpl w:val="F2901812"/>
@@ -16521,7 +18748,7 @@
       </w:rPr>
     </w:lvl>
   </w:abstractNum>
-  <w:abstractNum w:abstractNumId="52" w15:restartNumberingAfterBreak="0">
+  <w:abstractNum w:abstractNumId="57" w15:restartNumberingAfterBreak="0">
     <w:nsid w:val="727C44CB"/>
     <w:multiLevelType w:val="hybridMultilevel"/>
     <w:tmpl w:val="CD803E04"/>
@@ -16634,7 +18861,7 @@
       </w:rPr>
     </w:lvl>
   </w:abstractNum>
-  <w:abstractNum w:abstractNumId="53" w15:restartNumberingAfterBreak="0">
+  <w:abstractNum w:abstractNumId="58" w15:restartNumberingAfterBreak="0">
     <w:nsid w:val="74146A4C"/>
     <w:multiLevelType w:val="multilevel"/>
     <w:tmpl w:val="84A07E9A"/>
@@ -16783,7 +19010,7 @@
       </w:rPr>
     </w:lvl>
   </w:abstractNum>
-  <w:abstractNum w:abstractNumId="54" w15:restartNumberingAfterBreak="0">
+  <w:abstractNum w:abstractNumId="59" w15:restartNumberingAfterBreak="0">
     <w:nsid w:val="7607464E"/>
     <w:multiLevelType w:val="hybridMultilevel"/>
     <w:tmpl w:val="B0426B38"/>
@@ -16896,7 +19123,7 @@
       </w:rPr>
     </w:lvl>
   </w:abstractNum>
-  <w:abstractNum w:abstractNumId="55" w15:restartNumberingAfterBreak="0">
+  <w:abstractNum w:abstractNumId="60" w15:restartNumberingAfterBreak="0">
     <w:nsid w:val="7B1100A2"/>
     <w:multiLevelType w:val="hybridMultilevel"/>
     <w:tmpl w:val="4D32DF18"/>
@@ -16982,7 +19209,7 @@
       </w:pPr>
     </w:lvl>
   </w:abstractNum>
-  <w:abstractNum w:abstractNumId="56" w15:restartNumberingAfterBreak="0">
+  <w:abstractNum w:abstractNumId="61" w15:restartNumberingAfterBreak="0">
     <w:nsid w:val="7C175FC9"/>
     <w:multiLevelType w:val="hybridMultilevel"/>
     <w:tmpl w:val="8A2AEFE4"/>
@@ -17194,7 +19421,7 @@
       </w:rPr>
     </w:lvl>
   </w:abstractNum>
-  <w:abstractNum w:abstractNumId="57" w15:restartNumberingAfterBreak="0">
+  <w:abstractNum w:abstractNumId="62" w15:restartNumberingAfterBreak="0">
     <w:nsid w:val="7FFA6919"/>
     <w:multiLevelType w:val="hybridMultilevel"/>
     <w:tmpl w:val="5EEAB0BC"/>
@@ -17308,112 +19535,112 @@
     </w:lvl>
   </w:abstractNum>
   <w:num w:numId="1" w16cid:durableId="710957347">
-    <w:abstractNumId w:val="41"/>
+    <w:abstractNumId w:val="46"/>
   </w:num>
   <w:num w:numId="2" w16cid:durableId="1821573655">
     <w:abstractNumId w:val="2"/>
   </w:num>
   <w:num w:numId="3" w16cid:durableId="1623875065">
-    <w:abstractNumId w:val="35"/>
+    <w:abstractNumId w:val="39"/>
   </w:num>
   <w:num w:numId="4" w16cid:durableId="667902610">
+    <w:abstractNumId w:val="28"/>
+  </w:num>
+  <w:num w:numId="5" w16cid:durableId="1141918871">
+    <w:abstractNumId w:val="59"/>
+  </w:num>
+  <w:num w:numId="6" w16cid:durableId="1951432143">
     <w:abstractNumId w:val="25"/>
   </w:num>
-  <w:num w:numId="5" w16cid:durableId="1141918871">
-    <w:abstractNumId w:val="54"/>
-  </w:num>
-  <w:num w:numId="6" w16cid:durableId="1951432143">
-    <w:abstractNumId w:val="22"/>
-  </w:num>
   <w:num w:numId="7" w16cid:durableId="1048455495">
-    <w:abstractNumId w:val="20"/>
+    <w:abstractNumId w:val="23"/>
   </w:num>
   <w:num w:numId="8" w16cid:durableId="1793088405">
-    <w:abstractNumId w:val="15"/>
+    <w:abstractNumId w:val="18"/>
   </w:num>
   <w:num w:numId="9" w16cid:durableId="1596985280">
-    <w:abstractNumId w:val="34"/>
+    <w:abstractNumId w:val="38"/>
   </w:num>
   <w:num w:numId="10" w16cid:durableId="837840978">
-    <w:abstractNumId w:val="32"/>
+    <w:abstractNumId w:val="36"/>
   </w:num>
   <w:num w:numId="11" w16cid:durableId="1696886883">
-    <w:abstractNumId w:val="43"/>
+    <w:abstractNumId w:val="48"/>
   </w:num>
   <w:num w:numId="12" w16cid:durableId="1615090500">
-    <w:abstractNumId w:val="12"/>
+    <w:abstractNumId w:val="14"/>
   </w:num>
   <w:num w:numId="13" w16cid:durableId="283199599">
-    <w:abstractNumId w:val="7"/>
+    <w:abstractNumId w:val="8"/>
   </w:num>
   <w:num w:numId="14" w16cid:durableId="1201086430">
-    <w:abstractNumId w:val="24"/>
+    <w:abstractNumId w:val="27"/>
   </w:num>
   <w:num w:numId="15" w16cid:durableId="170413736">
-    <w:abstractNumId w:val="27"/>
+    <w:abstractNumId w:val="30"/>
   </w:num>
   <w:num w:numId="16" w16cid:durableId="68505106">
-    <w:abstractNumId w:val="36"/>
+    <w:abstractNumId w:val="40"/>
   </w:num>
   <w:num w:numId="17" w16cid:durableId="242759031">
-    <w:abstractNumId w:val="44"/>
+    <w:abstractNumId w:val="49"/>
   </w:num>
   <w:num w:numId="18" w16cid:durableId="1192259461">
     <w:abstractNumId w:val="4"/>
   </w:num>
   <w:num w:numId="19" w16cid:durableId="1557425264">
-    <w:abstractNumId w:val="26"/>
+    <w:abstractNumId w:val="29"/>
   </w:num>
   <w:num w:numId="20" w16cid:durableId="301694609">
-    <w:abstractNumId w:val="31"/>
+    <w:abstractNumId w:val="34"/>
   </w:num>
   <w:num w:numId="21" w16cid:durableId="477260691">
-    <w:abstractNumId w:val="17"/>
+    <w:abstractNumId w:val="20"/>
   </w:num>
   <w:num w:numId="22" w16cid:durableId="995039302">
-    <w:abstractNumId w:val="38"/>
+    <w:abstractNumId w:val="42"/>
   </w:num>
   <w:num w:numId="23" w16cid:durableId="1209335816">
-    <w:abstractNumId w:val="33"/>
+    <w:abstractNumId w:val="37"/>
   </w:num>
   <w:num w:numId="24" w16cid:durableId="127404885">
-    <w:abstractNumId w:val="52"/>
+    <w:abstractNumId w:val="57"/>
   </w:num>
   <w:num w:numId="25" w16cid:durableId="1901398195">
-    <w:abstractNumId w:val="51"/>
+    <w:abstractNumId w:val="56"/>
   </w:num>
   <w:num w:numId="26" w16cid:durableId="1647129416">
     <w:abstractNumId w:val="1"/>
   </w:num>
   <w:num w:numId="27" w16cid:durableId="215897079">
-    <w:abstractNumId w:val="57"/>
+    <w:abstractNumId w:val="62"/>
   </w:num>
   <w:num w:numId="28" w16cid:durableId="367067943">
-    <w:abstractNumId w:val="8"/>
+    <w:abstractNumId w:val="9"/>
   </w:num>
   <w:num w:numId="29" w16cid:durableId="927344788">
-    <w:abstractNumId w:val="48"/>
+    <w:abstractNumId w:val="53"/>
   </w:num>
   <w:num w:numId="30" w16cid:durableId="566377177">
-    <w:abstractNumId w:val="28"/>
+    <w:abstractNumId w:val="31"/>
   </w:num>
   <w:num w:numId="31" w16cid:durableId="1113088445">
-    <w:abstractNumId w:val="29"/>
+    <w:abstractNumId w:val="32"/>
   </w:num>
   <w:num w:numId="32" w16cid:durableId="1785999764">
-    <w:abstractNumId w:val="56"/>
+    <w:abstractNumId w:val="61"/>
   </w:num>
   <w:num w:numId="33" w16cid:durableId="1232426645">
-    <w:abstractNumId w:val="30"/>
+    <w:abstractNumId w:val="33"/>
   </w:num>
   <w:num w:numId="34" w16cid:durableId="961308814">
-    <w:abstractNumId w:val="49"/>
+    <w:abstractNumId w:val="54"/>
   </w:num>
   <w:num w:numId="35" w16cid:durableId="1575893834">
-    <w:abstractNumId w:val="19"/>
+    <w:abstractNumId w:val="22"/>
   </w:num>
   <w:num w:numId="36" w16cid:durableId="538010971">
-    <w:abstractNumId w:val="21"/>
+    <w:abstractNumId w:val="24"/>
   </w:num>
   <w:num w:numId="37" w16cid:durableId="888344209">
     <w:abstractNumId w:val="0"/>
@@ -17422,64 +19649,79 @@
     <w:abstractNumId w:val="3"/>
   </w:num>
   <w:num w:numId="39" w16cid:durableId="1977370005">
-    <w:abstractNumId w:val="16"/>
+    <w:abstractNumId w:val="19"/>
   </w:num>
   <w:num w:numId="40" w16cid:durableId="1518881903">
     <w:abstractNumId w:val="5"/>
   </w:num>
   <w:num w:numId="41" w16cid:durableId="645400930">
-    <w:abstractNumId w:val="9"/>
+    <w:abstractNumId w:val="10"/>
   </w:num>
   <w:num w:numId="42" w16cid:durableId="369653960">
-    <w:abstractNumId w:val="50"/>
+    <w:abstractNumId w:val="55"/>
   </w:num>
   <w:num w:numId="43" w16cid:durableId="102117158">
     <w:abstractNumId w:val="6"/>
   </w:num>
   <w:num w:numId="44" w16cid:durableId="1894996008">
+    <w:abstractNumId w:val="13"/>
+  </w:num>
+  <w:num w:numId="45" w16cid:durableId="1833137561">
+    <w:abstractNumId w:val="21"/>
+  </w:num>
+  <w:num w:numId="46" w16cid:durableId="1313094715">
+    <w:abstractNumId w:val="41"/>
+  </w:num>
+  <w:num w:numId="47" w16cid:durableId="1240359508">
+    <w:abstractNumId w:val="50"/>
+  </w:num>
+  <w:num w:numId="48" w16cid:durableId="634333094">
+    <w:abstractNumId w:val="58"/>
+  </w:num>
+  <w:num w:numId="49" w16cid:durableId="1457062587">
+    <w:abstractNumId w:val="60"/>
+  </w:num>
+  <w:num w:numId="50" w16cid:durableId="1527519892">
+    <w:abstractNumId w:val="15"/>
+  </w:num>
+  <w:num w:numId="51" w16cid:durableId="1789620443">
+    <w:abstractNumId w:val="17"/>
+  </w:num>
+  <w:num w:numId="52" w16cid:durableId="339085833">
+    <w:abstractNumId w:val="47"/>
+  </w:num>
+  <w:num w:numId="53" w16cid:durableId="187373818">
+    <w:abstractNumId w:val="12"/>
+  </w:num>
+  <w:num w:numId="54" w16cid:durableId="1648243654">
+    <w:abstractNumId w:val="45"/>
+  </w:num>
+  <w:num w:numId="55" w16cid:durableId="1674797745">
+    <w:abstractNumId w:val="52"/>
+  </w:num>
+  <w:num w:numId="56" w16cid:durableId="63458092">
+    <w:abstractNumId w:val="26"/>
+  </w:num>
+  <w:num w:numId="57" w16cid:durableId="547958739">
+    <w:abstractNumId w:val="51"/>
+  </w:num>
+  <w:num w:numId="58" w16cid:durableId="30961729">
+    <w:abstractNumId w:val="44"/>
+  </w:num>
+  <w:num w:numId="59" w16cid:durableId="1920167836">
+    <w:abstractNumId w:val="7"/>
+  </w:num>
+  <w:num w:numId="60" w16cid:durableId="1529757837">
     <w:abstractNumId w:val="11"/>
   </w:num>
-  <w:num w:numId="45" w16cid:durableId="1833137561">
-    <w:abstractNumId w:val="18"/>
+  <w:num w:numId="61" w16cid:durableId="1225948310">
+    <w:abstractNumId w:val="35"/>
   </w:num>
-  <w:num w:numId="46" w16cid:durableId="1313094715">
-    <w:abstractNumId w:val="37"/>
+  <w:num w:numId="62" w16cid:durableId="1995645542">
+    <w:abstractNumId w:val="16"/>
   </w:num>
-  <w:num w:numId="47" w16cid:durableId="1240359508">
-    <w:abstractNumId w:val="45"/>
-  </w:num>
-  <w:num w:numId="48" w16cid:durableId="634333094">
-    <w:abstractNumId w:val="53"/>
-  </w:num>
-  <w:num w:numId="49" w16cid:durableId="1457062587">
-    <w:abstractNumId w:val="55"/>
-  </w:num>
-  <w:num w:numId="50" w16cid:durableId="1527519892">
-    <w:abstractNumId w:val="13"/>
-  </w:num>
-  <w:num w:numId="51" w16cid:durableId="1789620443">
-    <w:abstractNumId w:val="14"/>
-  </w:num>
-  <w:num w:numId="52" w16cid:durableId="339085833">
-    <w:abstractNumId w:val="42"/>
-  </w:num>
-  <w:num w:numId="53" w16cid:durableId="187373818">
-    <w:abstractNumId w:val="10"/>
-  </w:num>
-  <w:num w:numId="54" w16cid:durableId="1648243654">
-    <w:abstractNumId w:val="40"/>
-  </w:num>
-  <w:num w:numId="55" w16cid:durableId="1674797745">
-    <w:abstractNumId w:val="47"/>
-  </w:num>
-  <w:num w:numId="56" w16cid:durableId="63458092">
-    <w:abstractNumId w:val="23"/>
-  </w:num>
-  <w:num w:numId="57" w16cid:durableId="547958739">
-    <w:abstractNumId w:val="46"/>
-  </w:num>
-  <w:num w:numId="58" w16cid:durableId="30961729">
-    <w:abstractNumId w:val="39"/>
+  <w:num w:numId="63" w16cid:durableId="652637250">
+    <w:abstractNumId w:val="43"/>
   </w:num>
 </w:numbering>
 </file>

</xml_diff>